<commit_message>
Documentation for Sprint 3
</commit_message>
<xml_diff>
--- a/Documents/1-FSPP-Virtual Job FairV5.docx
+++ b/Documents/1-FSPP-Virtual Job FairV5.docx
@@ -1,6 +1,6 @@
 
 <file path=word/document.xml><?xml version="1.0" encoding="utf-8"?>
-<w:document xmlns:mo="http://schemas.microsoft.com/office/mac/office/2008/main" xmlns:ve="http://schemas.openxmlformats.org/markup-compatibility/2006" xmlns:mv="urn:schemas-microsoft-com:mac:vml" xmlns:o="urn:schemas-microsoft-com:office:office" xmlns:r="http://schemas.openxmlformats.org/officeDocument/2006/relationships" xmlns:m="http://schemas.openxmlformats.org/officeDocument/2006/math" xmlns:v="urn:schemas-microsoft-com:vml" xmlns:wp="http://schemas.openxmlformats.org/drawingml/2006/wordprocessingDrawing" xmlns:w10="urn:schemas-microsoft-com:office:word" xmlns:w="http://schemas.openxmlformats.org/wordprocessingml/2006/main" xmlns:wne="http://schemas.microsoft.com/office/word/2006/wordml" ve:Ignorable="mv" ve:PreserveAttributes="mv:*">
+<w:document xmlns:wpc="http://schemas.microsoft.com/office/word/2010/wordprocessingCanvas" xmlns:mc="http://schemas.openxmlformats.org/markup-compatibility/2006" xmlns:o="urn:schemas-microsoft-com:office:office" xmlns:r="http://schemas.openxmlformats.org/officeDocument/2006/relationships" xmlns:m="http://schemas.openxmlformats.org/officeDocument/2006/math" xmlns:v="urn:schemas-microsoft-com:vml" xmlns:wp14="http://schemas.microsoft.com/office/word/2010/wordprocessingDrawing" xmlns:wp="http://schemas.openxmlformats.org/drawingml/2006/wordprocessingDrawing" xmlns:w10="urn:schemas-microsoft-com:office:word" xmlns:w="http://schemas.openxmlformats.org/wordprocessingml/2006/main" xmlns:w14="http://schemas.microsoft.com/office/word/2010/wordml" xmlns:w15="http://schemas.microsoft.com/office/word/2012/wordml" xmlns:wpg="http://schemas.microsoft.com/office/word/2010/wordprocessingGroup" xmlns:wpi="http://schemas.microsoft.com/office/word/2010/wordprocessingInk" xmlns:wne="http://schemas.microsoft.com/office/word/2006/wordml" xmlns:wps="http://schemas.microsoft.com/office/word/2010/wordprocessingShape" mc:Ignorable="w14 w15 wp14">
   <w:body>
     <w:sdt>
       <w:sdtPr>
@@ -10,6 +10,7 @@
           <w:docPartUnique/>
         </w:docPartObj>
       </w:sdtPr>
+      <w:sdtEndPr/>
       <w:sdtContent>
         <w:p>
           <w:pPr>
@@ -22,7 +23,7 @@
             <w:pict>
               <v:group id="Group 1" o:spid="_x0000_s1028" style="position:absolute;margin-left:0;margin-top:0;width:172.8pt;height:718.55pt;z-index:-251657216;mso-width-percent:330;mso-height-percent:950;mso-left-percent:40;mso-position-horizontal-relative:page;mso-position-vertical:center;mso-position-vertical-relative:page;mso-width-percent:330;mso-height-percent:950;mso-left-percent:40" coordsize="21945,91257" o:gfxdata="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">
                 <v:rect id="Rectangle 3" o:spid="_x0000_s1029" style="position:absolute;width:1945;height:91257;visibility:visible;mso-wrap-style:square;v-text-anchor:middle" o:gfxdata="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" fillcolor="#1f497d [3215]" stroked="f" strokeweight="2pt"/>
-                <v:shapetype id="_x0000_t15" coordsize="21600,21600" o:spt="15" adj="16200" path="m@0,0l0,,,21600@0,21600,21600,10800xe">
+                <v:shapetype id="_x0000_t15" coordsize="21600,21600" o:spt="15" adj="16200" path="m@0,l,,,21600@0,21600,21600,10800xe">
                   <v:stroke joinstyle="miter"/>
                   <v:formulas>
                     <v:f eqn="val #0"/>
@@ -53,96 +54,96 @@
                 <v:group id="Group 5" o:spid="_x0000_s1031" style="position:absolute;left:762;top:42100;width:20574;height:49103" coordorigin="806,42118" coordsize="13062,31210" o:gfxdata="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">
                   <v:group id="Group 6" o:spid="_x0000_s1032" style="position:absolute;left:1410;top:42118;width:10478;height:31210" coordorigin="1410,42118" coordsize="10477,31210" o:gfxdata="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">
                     <o:lock v:ext="edit" aspectratio="t"/>
-                    <v:shape id="Freeform 7" o:spid="_x0000_s1033" style="position:absolute;left:3696;top:62168;width:1937;height:6985;visibility:visible;mso-wrap-style:square;v-text-anchor:top" coordsize="122,440" o:gfxdata="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" path="m0,0l39,152,84,304,122,417,122,440,76,306,39,180,6,53,,0xe" fillcolor="#1f497d [3215]" strokecolor="#1f497d [3215]" strokeweight="0">
+                    <v:shape id="Freeform 7" o:spid="_x0000_s1033" style="position:absolute;left:3696;top:62168;width:1937;height:6985;visibility:visible;mso-wrap-style:square;v-text-anchor:top" coordsize="122,440" o:gfxdata="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" path="m,l39,152,84,304r38,113l122,440,76,306,39,180,6,53,,xe" fillcolor="#1f497d [3215]" strokecolor="#1f497d [3215]" strokeweight="0">
                       <v:path arrowok="t" o:connecttype="custom" o:connectlocs="0,0;61913,241300;133350,482600;193675,661988;193675,698500;120650,485775;61913,285750;9525,84138;0,0" o:connectangles="0,0,0,0,0,0,0,0,0"/>
                     </v:shape>
-                    <v:shape id="Freeform 8" o:spid="_x0000_s1034" style="position:absolute;left:5728;top:69058;width:1842;height:4270;visibility:visible;mso-wrap-style:square;v-text-anchor:top" coordsize="116,269" o:gfxdata="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" path="m0,0l8,19,37,93,67,167,116,269,108,269,60,169,30,98,1,25,,0xe" fillcolor="#1f497d [3215]" strokecolor="#1f497d [3215]" strokeweight="0">
+                    <v:shape id="Freeform 8" o:spid="_x0000_s1034" style="position:absolute;left:5728;top:69058;width:1842;height:4270;visibility:visible;mso-wrap-style:square;v-text-anchor:top" coordsize="116,269" o:gfxdata="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" path="m,l8,19,37,93r30,74l116,269r-8,l60,169,30,98,1,25,,xe" fillcolor="#1f497d [3215]" strokecolor="#1f497d [3215]" strokeweight="0">
                       <v:path arrowok="t" o:connecttype="custom" o:connectlocs="0,0;12700,30163;58738,147638;106363,265113;184150,427038;171450,427038;95250,268288;47625,155575;1588,39688;0,0" o:connectangles="0,0,0,0,0,0,0,0,0,0"/>
                     </v:shape>
-                    <v:shape id="Freeform 9" o:spid="_x0000_s1035" style="position:absolute;left:1410;top:42118;width:2223;height:20193;visibility:visible;mso-wrap-style:square;v-text-anchor:top" coordsize="140,1272" o:gfxdata="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" path="m0,0l0,,1,79,3,159,12,317,23,476,39,634,58,792,83,948,107,1086,135,1223,140,1272,138,1262,105,1106,77,949,53,792,35,634,20,476,9,317,2,159,,79,,0xe" fillcolor="#1f497d [3215]" strokecolor="#1f497d [3215]" strokeweight="0">
+                    <v:shape id="Freeform 9" o:spid="_x0000_s1035" style="position:absolute;left:1410;top:42118;width:2223;height:20193;visibility:visible;mso-wrap-style:square;v-text-anchor:top" coordsize="140,1272" o:gfxdata="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" path="m,l,,1,79r2,80l12,317,23,476,39,634,58,792,83,948r24,138l135,1223r5,49l138,1262,105,1106,77,949,53,792,35,634,20,476,9,317,2,159,,79,,xe" fillcolor="#1f497d [3215]" strokecolor="#1f497d [3215]" strokeweight="0">
                       <v:path arrowok="t" o:connecttype="custom" o:connectlocs="0,0;0,0;1588,125413;4763,252413;19050,503238;36513,755650;61913,1006475;92075,1257300;131763,1504950;169863,1724025;214313,1941513;222250,2019300;219075,2003425;166688,1755775;122238,1506538;84138,1257300;55563,1006475;31750,755650;14288,503238;3175,252413;0,125413;0,0" o:connectangles="0,0,0,0,0,0,0,0,0,0,0,0,0,0,0,0,0,0,0,0,0,0"/>
                     </v:shape>
-                    <v:shape id="Freeform 10" o:spid="_x0000_s1036" style="position:absolute;left:3410;top:48611;width:715;height:13557;visibility:visible;mso-wrap-style:square;v-text-anchor:top" coordsize="45,854" o:gfxdata="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" path="m45,0l45,,35,66,26,133,14,267,6,401,3,534,6,669,14,803,18,854,18,851,9,814,8,803,1,669,,534,3,401,12,267,25,132,34,66,45,0xe" fillcolor="#1f497d [3215]" strokecolor="#1f497d [3215]" strokeweight="0">
+                    <v:shape id="Freeform 10" o:spid="_x0000_s1036" style="position:absolute;left:3410;top:48611;width:715;height:13557;visibility:visible;mso-wrap-style:square;v-text-anchor:top" coordsize="45,854" o:gfxdata="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" path="m45,r,l35,66r-9,67l14,267,6,401,3,534,6,669r8,134l18,854r,-3l9,814,8,803,1,669,,534,3,401,12,267,25,132,34,66,45,xe" fillcolor="#1f497d [3215]" strokecolor="#1f497d [3215]" strokeweight="0">
                       <v:path arrowok="t" o:connecttype="custom" o:connectlocs="71438,0;71438,0;55563,104775;41275,211138;22225,423863;9525,636588;4763,847725;9525,1062038;22225,1274763;28575,1355725;28575,1350963;14288,1292225;12700,1274763;1588,1062038;0,847725;4763,636588;19050,423863;39688,209550;53975,104775;71438,0" o:connectangles="0,0,0,0,0,0,0,0,0,0,0,0,0,0,0,0,0,0,0,0"/>
                     </v:shape>
-                    <v:shape id="Freeform 11" o:spid="_x0000_s1037" style="position:absolute;left:3633;top:62311;width:2444;height:9985;visibility:visible;mso-wrap-style:square;v-text-anchor:top" coordsize="154,629" o:gfxdata="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" path="m0,0l10,44,21,126,34,207,53,293,75,380,100,466,120,521,141,576,152,618,154,629,140,595,115,532,93,468,67,383,47,295,28,207,12,104,,0xe" fillcolor="#1f497d [3215]" strokecolor="#1f497d [3215]" strokeweight="0">
+                    <v:shape id="Freeform 11" o:spid="_x0000_s1037" style="position:absolute;left:3633;top:62311;width:2444;height:9985;visibility:visible;mso-wrap-style:square;v-text-anchor:top" coordsize="154,629" o:gfxdata="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" path="m,l10,44r11,82l34,207r19,86l75,380r25,86l120,521r21,55l152,618r2,11l140,595,115,532,93,468,67,383,47,295,28,207,12,104,,xe" fillcolor="#1f497d [3215]" strokecolor="#1f497d [3215]" strokeweight="0">
                       <v:path arrowok="t" o:connecttype="custom" o:connectlocs="0,0;15875,69850;33338,200025;53975,328613;84138,465138;119063,603250;158750,739775;190500,827088;223838,914400;241300,981075;244475,998538;222250,944563;182563,844550;147638,742950;106363,608013;74613,468313;44450,328613;19050,165100;0,0" o:connectangles="0,0,0,0,0,0,0,0,0,0,0,0,0,0,0,0,0,0,0"/>
                     </v:shape>
-                    <v:shape id="Freeform 12" o:spid="_x0000_s1038" style="position:absolute;left:6204;top:72233;width:524;height:1095;visibility:visible;mso-wrap-style:square;v-text-anchor:top" coordsize="33,69" o:gfxdata="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" path="m0,0l33,69,24,69,12,35,,0xe" fillcolor="#1f497d [3215]" strokecolor="#1f497d [3215]" strokeweight="0">
+                    <v:shape id="Freeform 12" o:spid="_x0000_s1038" style="position:absolute;left:6204;top:72233;width:524;height:1095;visibility:visible;mso-wrap-style:square;v-text-anchor:top" coordsize="33,69" o:gfxdata="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" path="m,l33,69r-9,l12,35,,xe" fillcolor="#1f497d [3215]" strokecolor="#1f497d [3215]" strokeweight="0">
                       <v:path arrowok="t" o:connecttype="custom" o:connectlocs="0,0;52388,109538;38100,109538;19050,55563;0,0" o:connectangles="0,0,0,0,0"/>
                     </v:shape>
-                    <v:shape id="Freeform 13" o:spid="_x0000_s1039" style="position:absolute;left:3553;top:61533;width:238;height:1476;visibility:visible;mso-wrap-style:square;v-text-anchor:top" coordsize="15,93" o:gfxdata="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" path="m0,0l9,37,9,40,15,93,5,49,,0xe" fillcolor="#1f497d [3215]" strokecolor="#1f497d [3215]" strokeweight="0">
+                    <v:shape id="Freeform 13" o:spid="_x0000_s1039" style="position:absolute;left:3553;top:61533;width:238;height:1476;visibility:visible;mso-wrap-style:square;v-text-anchor:top" coordsize="15,93" o:gfxdata="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" path="m,l9,37r,3l15,93,5,49,,xe" fillcolor="#1f497d [3215]" strokecolor="#1f497d [3215]" strokeweight="0">
                       <v:path arrowok="t" o:connecttype="custom" o:connectlocs="0,0;14288,58738;14288,63500;23813,147638;7938,77788;0,0" o:connectangles="0,0,0,0,0,0"/>
                     </v:shape>
-                    <v:shape id="Freeform 14" o:spid="_x0000_s1040" style="position:absolute;left:5633;top:56897;width:6255;height:12161;visibility:visible;mso-wrap-style:square;v-text-anchor:top" coordsize="394,766" o:gfxdata="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" path="m394,0l394,,356,38,319,77,284,117,249,160,207,218,168,276,131,339,98,402,69,467,45,535,26,604,14,673,7,746,6,766,,749,1,744,7,673,21,603,40,533,65,466,94,400,127,336,164,275,204,215,248,158,282,116,318,76,354,37,394,0xe" fillcolor="#1f497d [3215]" strokecolor="#1f497d [3215]" strokeweight="0">
+                    <v:shape id="Freeform 14" o:spid="_x0000_s1040" style="position:absolute;left:5633;top:56897;width:6255;height:12161;visibility:visible;mso-wrap-style:square;v-text-anchor:top" coordsize="394,766" o:gfxdata="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" path="m394,r,l356,38,319,77r-35,40l249,160r-42,58l168,276r-37,63l98,402,69,467,45,535,26,604,14,673,7,746,6,766,,749r1,-5l7,673,21,603,40,533,65,466,94,400r33,-64l164,275r40,-60l248,158r34,-42l318,76,354,37,394,xe" fillcolor="#1f497d [3215]" strokecolor="#1f497d [3215]" strokeweight="0">
                       <v:path arrowok="t" o:connecttype="custom" o:connectlocs="625475,0;625475,0;565150,60325;506413,122238;450850,185738;395288,254000;328613,346075;266700,438150;207963,538163;155575,638175;109538,741363;71438,849313;41275,958850;22225,1068388;11113,1184275;9525,1216025;0,1189038;1588,1181100;11113,1068388;33338,957263;63500,846138;103188,739775;149225,635000;201613,533400;260350,436563;323850,341313;393700,250825;447675,184150;504825,120650;561975,58738;625475,0" o:connectangles="0,0,0,0,0,0,0,0,0,0,0,0,0,0,0,0,0,0,0,0,0,0,0,0,0,0,0,0,0,0,0"/>
                     </v:shape>
-                    <v:shape id="Freeform 15" o:spid="_x0000_s1041" style="position:absolute;left:5633;top:69153;width:571;height:3080;visibility:visible;mso-wrap-style:square;v-text-anchor:top" coordsize="36,194" o:gfxdata="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" path="m0,0l6,16,7,19,11,80,20,132,33,185,36,194,21,161,15,145,5,81,1,41,,0xe" fillcolor="#1f497d [3215]" strokecolor="#1f497d [3215]" strokeweight="0">
+                    <v:shape id="Freeform 15" o:spid="_x0000_s1041" style="position:absolute;left:5633;top:69153;width:571;height:3080;visibility:visible;mso-wrap-style:square;v-text-anchor:top" coordsize="36,194" o:gfxdata="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" path="m,l6,16r1,3l11,80r9,52l33,185r3,9l21,161,15,145,5,81,1,41,,xe" fillcolor="#1f497d [3215]" strokecolor="#1f497d [3215]" strokeweight="0">
                       <v:path arrowok="t" o:connecttype="custom" o:connectlocs="0,0;9525,25400;11113,30163;17463,127000;31750,209550;52388,293688;57150,307975;33338,255588;23813,230188;7938,128588;1588,65088;0,0" o:connectangles="0,0,0,0,0,0,0,0,0,0,0,0"/>
                     </v:shape>
-                    <v:shape id="Freeform 16" o:spid="_x0000_s1042" style="position:absolute;left:6077;top:72296;width:493;height:1032;visibility:visible;mso-wrap-style:square;v-text-anchor:top" coordsize="31,65" o:gfxdata="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" path="m0,0l31,65,23,65,,0xe" fillcolor="#1f497d [3215]" strokecolor="#1f497d [3215]" strokeweight="0">
+                    <v:shape id="Freeform 16" o:spid="_x0000_s1042" style="position:absolute;left:6077;top:72296;width:493;height:1032;visibility:visible;mso-wrap-style:square;v-text-anchor:top" coordsize="31,65" o:gfxdata="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" path="m,l31,65r-8,l,xe" fillcolor="#1f497d [3215]" strokecolor="#1f497d [3215]" strokeweight="0">
                       <v:path arrowok="t" o:connecttype="custom" o:connectlocs="0,0;49213,103188;36513,103188;0,0" o:connectangles="0,0,0,0"/>
                     </v:shape>
-                    <v:shape id="Freeform 17" o:spid="_x0000_s1043" style="position:absolute;left:5633;top:68788;width:111;height:666;visibility:visible;mso-wrap-style:square;v-text-anchor:top" coordsize="7,42" o:gfxdata="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" path="m0,0l6,17,7,42,6,39,,23,,0xe" fillcolor="#1f497d [3215]" strokecolor="#1f497d [3215]" strokeweight="0">
+                    <v:shape id="Freeform 17" o:spid="_x0000_s1043" style="position:absolute;left:5633;top:68788;width:111;height:666;visibility:visible;mso-wrap-style:square;v-text-anchor:top" coordsize="7,42" o:gfxdata="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" path="m,l6,17,7,42,6,39,,23,,xe" fillcolor="#1f497d [3215]" strokecolor="#1f497d [3215]" strokeweight="0">
                       <v:path arrowok="t" o:connecttype="custom" o:connectlocs="0,0;9525,26988;11113,66675;9525,61913;0,36513;0,0" o:connectangles="0,0,0,0,0,0"/>
                     </v:shape>
-                    <v:shape id="Freeform 18" o:spid="_x0000_s1044" style="position:absolute;left:5871;top:71455;width:714;height:1873;visibility:visible;mso-wrap-style:square;v-text-anchor:top" coordsize="45,118" o:gfxdata="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" path="m0,0l6,16,21,49,33,84,45,118,44,118,13,53,11,42,,0xe" fillcolor="#1f497d [3215]" strokecolor="#1f497d [3215]" strokeweight="0">
+                    <v:shape id="Freeform 18" o:spid="_x0000_s1044" style="position:absolute;left:5871;top:71455;width:714;height:1873;visibility:visible;mso-wrap-style:square;v-text-anchor:top" coordsize="45,118" o:gfxdata="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" path="m,l6,16,21,49,33,84r12,34l44,118,13,53,11,42,,xe" fillcolor="#1f497d [3215]" strokecolor="#1f497d [3215]" strokeweight="0">
                       <v:path arrowok="t" o:connecttype="custom" o:connectlocs="0,0;9525,25400;33338,77788;52388,133350;71438,187325;69850,187325;20638,84138;17463,66675;0,0" o:connectangles="0,0,0,0,0,0,0,0,0"/>
                     </v:shape>
                   </v:group>
                   <v:group id="Group 19" o:spid="_x0000_s1045" style="position:absolute;left:806;top:48269;width:13063;height:25059" coordorigin="806,46499" coordsize="8747,16779" o:gfxdata="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">
                     <o:lock v:ext="edit" aspectratio="t"/>
-                    <v:shape id="Freeform 20" o:spid="_x0000_s1046" style="position:absolute;left:1187;top:51897;width:1984;height:7143;visibility:visible;mso-wrap-style:square;v-text-anchor:top" coordsize="125,450" o:gfxdata="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" path="m0,0l41,155,86,309,125,425,125,450,79,311,41,183,7,54,,0xe" fillcolor="#1f497d [3215]" strokecolor="#1f497d [3215]" strokeweight="0">
+                    <v:shape id="Freeform 20" o:spid="_x0000_s1046" style="position:absolute;left:1187;top:51897;width:1984;height:7143;visibility:visible;mso-wrap-style:square;v-text-anchor:top" coordsize="125,450" o:gfxdata="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" path="m,l41,155,86,309r39,116l125,450,79,311,41,183,7,54,,xe" fillcolor="#1f497d [3215]" strokecolor="#1f497d [3215]" strokeweight="0">
                       <v:fill opacity="13107f"/>
                       <v:stroke opacity="13107f"/>
                       <v:path arrowok="t" o:connecttype="custom" o:connectlocs="0,0;65088,246063;136525,490538;198438,674688;198438,714375;125413,493713;65088,290513;11113,85725;0,0" o:connectangles="0,0,0,0,0,0,0,0,0"/>
                     </v:shape>
-                    <v:shape id="Freeform 21" o:spid="_x0000_s1047" style="position:absolute;left:3282;top:58913;width:1874;height:4366;visibility:visible;mso-wrap-style:square;v-text-anchor:top" coordsize="118,275" o:gfxdata="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" path="m0,0l8,20,37,96,69,170,118,275,109,275,61,174,30,100,,26,,0xe" fillcolor="#1f497d [3215]" strokecolor="#1f497d [3215]" strokeweight="0">
+                    <v:shape id="Freeform 21" o:spid="_x0000_s1047" style="position:absolute;left:3282;top:58913;width:1874;height:4366;visibility:visible;mso-wrap-style:square;v-text-anchor:top" coordsize="118,275" o:gfxdata="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" path="m,l8,20,37,96r32,74l118,275r-9,l61,174,30,100,,26,,xe" fillcolor="#1f497d [3215]" strokecolor="#1f497d [3215]" strokeweight="0">
                       <v:fill opacity="13107f"/>
                       <v:stroke opacity="13107f"/>
                       <v:path arrowok="t" o:connecttype="custom" o:connectlocs="0,0;12700,31750;58738,152400;109538,269875;187325,436563;173038,436563;96838,276225;47625,158750;0,41275;0,0" o:connectangles="0,0,0,0,0,0,0,0,0,0"/>
                     </v:shape>
-                    <v:shape id="Freeform 22" o:spid="_x0000_s1048" style="position:absolute;left:806;top:50103;width:317;height:1921;visibility:visible;mso-wrap-style:square;v-text-anchor:top" coordsize="20,121" o:gfxdata="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" path="m0,0l16,72,20,121,18,112,,31,,0xe" fillcolor="#1f497d [3215]" strokecolor="#1f497d [3215]" strokeweight="0">
+                    <v:shape id="Freeform 22" o:spid="_x0000_s1048" style="position:absolute;left:806;top:50103;width:317;height:1921;visibility:visible;mso-wrap-style:square;v-text-anchor:top" coordsize="20,121" o:gfxdata="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" path="m,l16,72r4,49l18,112,,31,,xe" fillcolor="#1f497d [3215]" strokecolor="#1f497d [3215]" strokeweight="0">
                       <v:fill opacity="13107f"/>
                       <v:stroke opacity="13107f"/>
                       <v:path arrowok="t" o:connecttype="custom" o:connectlocs="0,0;25400,114300;31750,192088;28575,177800;0,49213;0,0" o:connectangles="0,0,0,0,0,0"/>
                     </v:shape>
-                    <v:shape id="Freeform 23" o:spid="_x0000_s1049" style="position:absolute;left:1123;top:52024;width:2509;height:10207;visibility:visible;mso-wrap-style:square;v-text-anchor:top" coordsize="158,643" o:gfxdata="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" path="m0,0l11,46,22,129,36,211,55,301,76,389,103,476,123,533,144,588,155,632,158,643,142,608,118,544,95,478,69,391,47,302,29,212,13,107,,0xe" fillcolor="#1f497d [3215]" strokecolor="#1f497d [3215]" strokeweight="0">
+                    <v:shape id="Freeform 23" o:spid="_x0000_s1049" style="position:absolute;left:1123;top:52024;width:2509;height:10207;visibility:visible;mso-wrap-style:square;v-text-anchor:top" coordsize="158,643" o:gfxdata="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" path="m,l11,46r11,83l36,211r19,90l76,389r27,87l123,533r21,55l155,632r3,11l142,608,118,544,95,478,69,391,47,302,29,212,13,107,,xe" fillcolor="#1f497d [3215]" strokecolor="#1f497d [3215]" strokeweight="0">
                       <v:fill opacity="13107f"/>
                       <v:stroke opacity="13107f"/>
                       <v:path arrowok="t" o:connecttype="custom" o:connectlocs="0,0;17463,73025;34925,204788;57150,334963;87313,477838;120650,617538;163513,755650;195263,846138;228600,933450;246063,1003300;250825,1020763;225425,965200;187325,863600;150813,758825;109538,620713;74613,479425;46038,336550;20638,169863;0,0" o:connectangles="0,0,0,0,0,0,0,0,0,0,0,0,0,0,0,0,0,0,0"/>
                     </v:shape>
-                    <v:shape id="Freeform 24" o:spid="_x0000_s1050" style="position:absolute;left:3759;top:62152;width:524;height:1127;visibility:visible;mso-wrap-style:square;v-text-anchor:top" coordsize="33,71" o:gfxdata="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" path="m0,0l33,71,24,71,11,36,,0xe" fillcolor="#1f497d [3215]" strokecolor="#1f497d [3215]" strokeweight="0">
+                    <v:shape id="Freeform 24" o:spid="_x0000_s1050" style="position:absolute;left:3759;top:62152;width:524;height:1127;visibility:visible;mso-wrap-style:square;v-text-anchor:top" coordsize="33,71" o:gfxdata="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" path="m,l33,71r-9,l11,36,,xe" fillcolor="#1f497d [3215]" strokecolor="#1f497d [3215]" strokeweight="0">
                       <v:fill opacity="13107f"/>
                       <v:stroke opacity="13107f"/>
                       <v:path arrowok="t" o:connecttype="custom" o:connectlocs="0,0;52388,112713;38100,112713;17463,57150;0,0" o:connectangles="0,0,0,0,0"/>
                     </v:shape>
-                    <v:shape id="Freeform 25" o:spid="_x0000_s1051" style="position:absolute;left:1060;top:51246;width:238;height:1508;visibility:visible;mso-wrap-style:square;v-text-anchor:top" coordsize="15,95" o:gfxdata="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" path="m0,0l8,37,8,41,15,95,4,49,,0xe" fillcolor="#1f497d [3215]" strokecolor="#1f497d [3215]" strokeweight="0">
+                    <v:shape id="Freeform 25" o:spid="_x0000_s1051" style="position:absolute;left:1060;top:51246;width:238;height:1508;visibility:visible;mso-wrap-style:square;v-text-anchor:top" coordsize="15,95" o:gfxdata="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" path="m,l8,37r,4l15,95,4,49,,xe" fillcolor="#1f497d [3215]" strokecolor="#1f497d [3215]" strokeweight="0">
                       <v:fill opacity="13107f"/>
                       <v:stroke opacity="13107f"/>
                       <v:path arrowok="t" o:connecttype="custom" o:connectlocs="0,0;12700,58738;12700,65088;23813,150813;6350,77788;0,0" o:connectangles="0,0,0,0,0,0"/>
                     </v:shape>
-                    <v:shape id="Freeform 26" o:spid="_x0000_s1052" style="position:absolute;left:3171;top:46499;width:6382;height:12414;visibility:visible;mso-wrap-style:square;v-text-anchor:top" coordsize="402,782" o:gfxdata="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" path="m402,0l402,1,363,39,325,79,290,121,255,164,211,222,171,284,133,346,100,411,71,478,45,546,27,617,13,689,7,761,7,782,,765,1,761,7,688,21,616,40,545,66,475,95,409,130,343,167,281,209,220,253,163,287,120,324,78,362,38,402,0xe" fillcolor="#1f497d [3215]" strokecolor="#1f497d [3215]" strokeweight="0">
+                    <v:shape id="Freeform 26" o:spid="_x0000_s1052" style="position:absolute;left:3171;top:46499;width:6382;height:12414;visibility:visible;mso-wrap-style:square;v-text-anchor:top" coordsize="402,782" o:gfxdata="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" path="m402,r,1l363,39,325,79r-35,42l255,164r-44,58l171,284r-38,62l100,411,71,478,45,546,27,617,13,689,7,761r,21l,765r1,-4l7,688,21,616,40,545,66,475,95,409r35,-66l167,281r42,-61l253,163r34,-43l324,78,362,38,402,xe" fillcolor="#1f497d [3215]" strokecolor="#1f497d [3215]" strokeweight="0">
                       <v:fill opacity="13107f"/>
                       <v:stroke opacity="13107f"/>
                       <v:path arrowok="t" o:connecttype="custom" o:connectlocs="638175,0;638175,1588;576263,61913;515938,125413;460375,192088;404813,260350;334963,352425;271463,450850;211138,549275;158750,652463;112713,758825;71438,866775;42863,979488;20638,1093788;11113,1208088;11113,1241425;0,1214438;1588,1208088;11113,1092200;33338,977900;63500,865188;104775,754063;150813,649288;206375,544513;265113,446088;331788,349250;401638,258763;455613,190500;514350,123825;574675,60325;638175,0" o:connectangles="0,0,0,0,0,0,0,0,0,0,0,0,0,0,0,0,0,0,0,0,0,0,0,0,0,0,0,0,0,0,0"/>
                     </v:shape>
-                    <v:shape id="Freeform 27" o:spid="_x0000_s1053" style="position:absolute;left:3171;top:59040;width:588;height:3112;visibility:visible;mso-wrap-style:square;v-text-anchor:top" coordsize="37,196" o:gfxdata="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" path="m0,0l6,15,7,18,12,80,21,134,33,188,37,196,22,162,15,146,5,81,1,40,,0xe" fillcolor="#1f497d [3215]" strokecolor="#1f497d [3215]" strokeweight="0">
+                    <v:shape id="Freeform 27" o:spid="_x0000_s1053" style="position:absolute;left:3171;top:59040;width:588;height:3112;visibility:visible;mso-wrap-style:square;v-text-anchor:top" coordsize="37,196" o:gfxdata="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" path="m,l6,15r1,3l12,80r9,54l33,188r4,8l22,162,15,146,5,81,1,40,,xe" fillcolor="#1f497d [3215]" strokecolor="#1f497d [3215]" strokeweight="0">
                       <v:fill opacity="13107f"/>
                       <v:stroke opacity="13107f"/>
                       <v:path arrowok="t" o:connecttype="custom" o:connectlocs="0,0;9525,23813;11113,28575;19050,127000;33338,212725;52388,298450;58738,311150;34925,257175;23813,231775;7938,128588;1588,63500;0,0" o:connectangles="0,0,0,0,0,0,0,0,0,0,0,0"/>
                     </v:shape>
-                    <v:shape id="Freeform 28" o:spid="_x0000_s1054" style="position:absolute;left:3632;top:62231;width:492;height:1048;visibility:visible;mso-wrap-style:square;v-text-anchor:top" coordsize="31,66" o:gfxdata="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" path="m0,0l31,66,24,66,,0xe" fillcolor="#1f497d [3215]" strokecolor="#1f497d [3215]" strokeweight="0">
+                    <v:shape id="Freeform 28" o:spid="_x0000_s1054" style="position:absolute;left:3632;top:62231;width:492;height:1048;visibility:visible;mso-wrap-style:square;v-text-anchor:top" coordsize="31,66" o:gfxdata="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" path="m,l31,66r-7,l,xe" fillcolor="#1f497d [3215]" strokecolor="#1f497d [3215]" strokeweight="0">
                       <v:fill opacity="13107f"/>
                       <v:stroke opacity="13107f"/>
                       <v:path arrowok="t" o:connecttype="custom" o:connectlocs="0,0;49213,104775;38100,104775;0,0" o:connectangles="0,0,0,0"/>
                     </v:shape>
-                    <v:shape id="Freeform 29" o:spid="_x0000_s1055" style="position:absolute;left:3171;top:58644;width:111;height:682;visibility:visible;mso-wrap-style:square;v-text-anchor:top" coordsize="7,43" o:gfxdata="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" path="m0,0l7,17,7,43,6,40,,25,,0xe" fillcolor="#1f497d [3215]" strokecolor="#1f497d [3215]" strokeweight="0">
+                    <v:shape id="Freeform 29" o:spid="_x0000_s1055" style="position:absolute;left:3171;top:58644;width:111;height:682;visibility:visible;mso-wrap-style:square;v-text-anchor:top" coordsize="7,43" o:gfxdata="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" path="m,l7,17r,26l6,40,,25,,xe" fillcolor="#1f497d [3215]" strokecolor="#1f497d [3215]" strokeweight="0">
                       <v:fill opacity="13107f"/>
                       <v:stroke opacity="13107f"/>
                       <v:path arrowok="t" o:connecttype="custom" o:connectlocs="0,0;11113,26988;11113,68263;9525,63500;0,39688;0,0" o:connectangles="0,0,0,0,0,0"/>
                     </v:shape>
-                    <v:shape id="Freeform 30" o:spid="_x0000_s1056" style="position:absolute;left:3409;top:61358;width:731;height:1921;visibility:visible;mso-wrap-style:square;v-text-anchor:top" coordsize="46,121" o:gfxdata="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" path="m0,0l7,16,22,50,33,86,46,121,45,121,14,55,11,44,,0xe" fillcolor="#1f497d [3215]" strokecolor="#1f497d [3215]" strokeweight="0">
+                    <v:shape id="Freeform 30" o:spid="_x0000_s1056" style="position:absolute;left:3409;top:61358;width:731;height:1921;visibility:visible;mso-wrap-style:square;v-text-anchor:top" coordsize="46,121" o:gfxdata="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" path="m,l7,16,22,50,33,86r13,35l45,121,14,55,11,44,,xe" fillcolor="#1f497d [3215]" strokecolor="#1f497d [3215]" strokeweight="0">
                       <v:fill opacity="13107f"/>
                       <v:stroke opacity="13107f"/>
                       <v:path arrowok="t" o:connecttype="custom" o:connectlocs="0,0;11113,25400;34925,79375;52388,136525;73025,192088;71438,192088;22225,87313;17463,69850;0,0" o:connectangles="0,0,0,0,0,0,0,0,0"/>
@@ -181,7 +182,7 @@
           <w:noProof/>
         </w:rPr>
         <w:pict>
-          <v:shapetype id="_x0000_t202" coordsize="21600,21600" o:spt="202" path="m0,0l0,21600,21600,21600,21600,0xe">
+          <v:shapetype id="_x0000_t202" coordsize="21600,21600" o:spt="202" path="m,l,21600r21600,l21600,xe">
             <v:stroke joinstyle="miter"/>
             <v:path gradientshapeok="t" o:connecttype="rect"/>
           </v:shapetype>
@@ -213,6 +214,7 @@
                       <w:dataBinding w:prefixMappings="xmlns:ns0='http://purl.org/dc/elements/1.1/' xmlns:ns1='http://schemas.openxmlformats.org/package/2006/metadata/core-properties' " w:xpath="/ns1:coreProperties[1]/ns0:title[1]" w:storeItemID="{6C3C8BC8-F283-45AE-878A-BAB7291924A1}"/>
                       <w:text/>
                     </w:sdtPr>
+                    <w:sdtEndPr/>
                     <w:sdtContent>
                       <w:r>
                         <w:rPr>
@@ -251,6 +253,7 @@
                       <w:dataBinding w:prefixMappings="xmlns:ns0='http://purl.org/dc/elements/1.1/' xmlns:ns1='http://schemas.openxmlformats.org/package/2006/metadata/core-properties' " w:xpath="/ns1:coreProperties[1]/ns0:subject[1]" w:storeItemID="{6C3C8BC8-F283-45AE-878A-BAB7291924A1}"/>
                       <w:text/>
                     </w:sdtPr>
+                    <w:sdtEndPr/>
                     <w:sdtContent>
                       <w:r>
                         <w:rPr>
@@ -325,7 +328,17 @@
           <w:sz w:val="64"/>
           <w:szCs w:val="64"/>
         </w:rPr>
-        <w:t>Virtual Job Fair 4.0</w:t>
+        <w:t xml:space="preserve">Virtual Job Fair </w:t>
+      </w:r>
+      <w:r>
+        <w:rPr>
+          <w:rFonts w:ascii="Times New Roman" w:eastAsia="Times New Roman" w:hAnsi="Times New Roman" w:cs="Times New Roman"/>
+          <w:b/>
+          <w:color w:val="365F91" w:themeColor="accent1" w:themeShade="BF"/>
+          <w:sz w:val="64"/>
+          <w:szCs w:val="64"/>
+        </w:rPr>
+        <w:t>5.0</w:t>
       </w:r>
     </w:p>
     <w:p>
@@ -381,43 +394,7 @@
           <w:sz w:val="28"/>
           <w:szCs w:val="23"/>
         </w:rPr>
-        <w:t>Erick Arenas</w:t>
-      </w:r>
-    </w:p>
-    <w:p>
-      <w:pPr>
-        <w:spacing w:after="240" w:line="240" w:lineRule="auto"/>
-        <w:ind w:left="4320" w:firstLine="720"/>
-        <w:rPr>
-          <w:rFonts w:ascii="Times New Roman" w:eastAsia="Times New Roman" w:hAnsi="Times New Roman" w:cs="Times New Roman"/>
-          <w:b/>
-          <w:bCs/>
-          <w:color w:val="000000"/>
-          <w:sz w:val="28"/>
-          <w:szCs w:val="23"/>
-        </w:rPr>
-      </w:pPr>
-      <w:r>
-        <w:rPr>
-          <w:rFonts w:ascii="Times New Roman" w:eastAsia="Times New Roman" w:hAnsi="Times New Roman" w:cs="Times New Roman"/>
-          <w:b/>
-          <w:bCs/>
-          <w:color w:val="000000"/>
-          <w:sz w:val="28"/>
-          <w:szCs w:val="23"/>
-        </w:rPr>
-        <w:t>A</w:t>
-      </w:r>
-      <w:r>
-        <w:rPr>
-          <w:rFonts w:ascii="Times New Roman" w:eastAsia="Times New Roman" w:hAnsi="Times New Roman" w:cs="Times New Roman"/>
-          <w:b/>
-          <w:bCs/>
-          <w:color w:val="000000"/>
-          <w:sz w:val="28"/>
-          <w:szCs w:val="23"/>
-        </w:rPr>
-        <w:t>rtiom Tiurin</w:t>
+        <w:t>Rogelio Alonso</w:t>
       </w:r>
     </w:p>
     <w:p>
@@ -764,6 +741,7 @@
                       <w:dataBinding w:prefixMappings="xmlns:ns0='http://schemas.openxmlformats.org/officeDocument/2006/extended-properties' " w:xpath="/ns0:Properties[1]/ns0:Company[1]" w:storeItemID="{6668398D-A668-4E3E-A5EB-62B293D839F1}"/>
                       <w:text/>
                     </w:sdtPr>
+                    <w:sdtEndPr/>
                     <w:sdtContent>
                       <w:r>
                         <w:rPr>
@@ -796,7 +774,25 @@
         <w:rPr>
           <w:rFonts w:ascii="Times New Roman" w:eastAsia="Times New Roman" w:hAnsi="Times New Roman" w:cs="Times New Roman"/>
         </w:rPr>
-        <w:t>Copyright © Florida International University 2014. All Rights Reserved. No part of the Virtual Job Fair Project or documentation may be reproduced or modified without the express consent of Florida International University. Redistribution or commercial use is strictly prohibited.</w:t>
+        <w:t xml:space="preserve">Copyright © Florida International University </w:t>
+      </w:r>
+      <w:r>
+        <w:rPr>
+          <w:rFonts w:ascii="Times New Roman" w:eastAsia="Times New Roman" w:hAnsi="Times New Roman" w:cs="Times New Roman"/>
+        </w:rPr>
+        <w:t>201</w:t>
+      </w:r>
+      <w:r>
+        <w:rPr>
+          <w:rFonts w:ascii="Times New Roman" w:eastAsia="Times New Roman" w:hAnsi="Times New Roman" w:cs="Times New Roman"/>
+        </w:rPr>
+        <w:t>5</w:t>
+      </w:r>
+      <w:r>
+        <w:rPr>
+          <w:rFonts w:ascii="Times New Roman" w:eastAsia="Times New Roman" w:hAnsi="Times New Roman" w:cs="Times New Roman"/>
+        </w:rPr>
+        <w:t>. All Rights Reserved. No part of the Virtual Job Fair Project or documentation may be reproduced or modified without the express consent of Florida International University. Redistribution or commercial use is strictly prohibited.</w:t>
       </w:r>
     </w:p>
     <w:p>
@@ -861,7 +857,7 @@
           <w:sz w:val="24"/>
           <w:szCs w:val="24"/>
         </w:rPr>
-        <w:t>uction to the Virtual Job Fair 4</w:t>
+        <w:t xml:space="preserve">uction to the Virtual Job Fair </w:t>
       </w:r>
       <w:r>
         <w:rPr>
@@ -869,7 +865,31 @@
           <w:sz w:val="24"/>
           <w:szCs w:val="24"/>
         </w:rPr>
-        <w:t>.0 System. Chapter 1 gives basic information about the Virtual Job Fair 4.0, including the problem definition, background on the problem, definition of important terms, and an overview of the document. Chapter 2, the Feasibility Study chapter, provides a description of the current system used worldwide and introduces the purpose of our system, and states the list of high-level user requirements. Finally, this chapter includes an analysis of alternative solutions to the problem.</w:t>
+        <w:t>5</w:t>
+      </w:r>
+      <w:r>
+        <w:rPr>
+          <w:rFonts w:ascii="Times New Roman" w:eastAsia="Times New Roman" w:hAnsi="Times New Roman" w:cs="Times New Roman"/>
+          <w:sz w:val="24"/>
+          <w:szCs w:val="24"/>
+        </w:rPr>
+        <w:t xml:space="preserve">.0 System. Chapter 1 gives basic information about the Virtual Job Fair </w:t>
+      </w:r>
+      <w:r>
+        <w:rPr>
+          <w:rFonts w:ascii="Times New Roman" w:eastAsia="Times New Roman" w:hAnsi="Times New Roman" w:cs="Times New Roman"/>
+          <w:sz w:val="24"/>
+          <w:szCs w:val="24"/>
+        </w:rPr>
+        <w:t>5</w:t>
+      </w:r>
+      <w:r>
+        <w:rPr>
+          <w:rFonts w:ascii="Times New Roman" w:eastAsia="Times New Roman" w:hAnsi="Times New Roman" w:cs="Times New Roman"/>
+          <w:sz w:val="24"/>
+          <w:szCs w:val="24"/>
+        </w:rPr>
+        <w:t>.0, including the problem definition, background on the problem, definition of important terms, and an overview of the document. Chapter 2, the Feasibility Study chapter, provides a description of the current system used worldwide and introduces the purpose of our system, and states the list of high-level user requirements. Finally, this chapter includes an analysis of alternative solutions to the problem.</w:t>
       </w:r>
     </w:p>
     <w:p>
@@ -1014,6 +1034,7 @@
           <w:docPartUnique/>
         </w:docPartObj>
       </w:sdtPr>
+      <w:sdtEndPr/>
       <w:sdtContent>
         <w:p>
           <w:pPr>
@@ -1809,15 +1830,7 @@
               <w:noProof/>
               <w:color w:val="4F81BD" w:themeColor="accent1"/>
             </w:rPr>
-            <w:t>1</w:t>
-          </w:r>
-          <w:r>
-            <w:rPr>
-              <w:b/>
-              <w:noProof/>
-              <w:color w:val="4F81BD" w:themeColor="accent1"/>
-            </w:rPr>
-            <w:t>6</w:t>
+            <w:t>16</w:t>
           </w:r>
           <w:r>
             <w:rPr>
@@ -2850,6 +2863,7 @@
       </w:pPr>
       <w:bookmarkStart w:id="0" w:name="_Toc274052932"/>
       <w:r>
+        <w:lastRenderedPageBreak/>
         <w:t>1.</w:t>
       </w:r>
       <w:r>
@@ -2898,75 +2912,8 @@
     </w:p>
     <w:p/>
     <w:p>
-      <w:pPr>
-        <w:rPr>
-          <w:rFonts w:ascii="Times New Roman" w:hAnsi="Times New Roman"/>
-          <w:sz w:val="24"/>
-        </w:rPr>
-      </w:pPr>
-      <w:r>
-        <w:rPr>
-          <w:rFonts w:ascii="Times New Roman" w:hAnsi="Times New Roman"/>
-          <w:sz w:val="24"/>
-        </w:rPr>
-        <w:t>Employers looking for talent are always interested in filling out positions with the best possible people. In order to accomplish this task, the most effective method to date is to tap local talent, whether it is at universities or job fairs. Given the increasing globalization trend, and the fact that not all employers have the financial or logistical capabilities to seek for potential candidates in different locations, the current solution provided by universities and job sites is less than ideal.</w:t>
-      </w:r>
-    </w:p>
-    <w:p>
-      <w:pPr>
-        <w:rPr>
-          <w:rFonts w:ascii="Times New Roman" w:hAnsi="Times New Roman"/>
-          <w:sz w:val="24"/>
-        </w:rPr>
-      </w:pPr>
-      <w:r>
-        <w:rPr>
-          <w:rFonts w:ascii="Times New Roman" w:hAnsi="Times New Roman"/>
-          <w:sz w:val="24"/>
-        </w:rPr>
-        <w:t>Our solution to this problem, we will provide FIU Computer Science students with a user-friendly interface where students will be able to get job matches from different job search sites, and not just from the employers who register in the VJF site. This way the students do not need to go looking in different sites, he or she can find everything on our site. Also students will receive notification of jobs matching his/her saved search criteria, so that way the students will know as soon as an opportunity is available.</w:t>
-      </w:r>
-      <w:r>
-        <w:rPr>
-          <w:rFonts w:ascii="Times New Roman" w:hAnsi="Times New Roman"/>
-          <w:sz w:val="24"/>
-        </w:rPr>
-        <w:t xml:space="preserve"> We will also provide a way for employers to search for specific skills on the </w:t>
-      </w:r>
-      <w:r>
-        <w:rPr>
-          <w:rFonts w:ascii="Times New Roman" w:hAnsi="Times New Roman"/>
-          <w:sz w:val="24"/>
-        </w:rPr>
-        <w:t>students,</w:t>
-      </w:r>
-      <w:r>
-        <w:rPr>
-          <w:rFonts w:ascii="Times New Roman" w:hAnsi="Times New Roman"/>
-          <w:sz w:val="24"/>
-        </w:rPr>
-        <w:t xml:space="preserve"> as well as save queries of their own which they can be notified according to whichever time they want. </w:t>
-      </w:r>
-      <w:r>
-        <w:rPr>
-          <w:rFonts w:ascii="Times New Roman" w:hAnsi="Times New Roman"/>
-          <w:sz w:val="24"/>
-        </w:rPr>
-        <w:t>Therefor</w:t>
-      </w:r>
-      <w:r>
-        <w:rPr>
-          <w:rFonts w:ascii="Times New Roman" w:hAnsi="Times New Roman"/>
-          <w:sz w:val="24"/>
-        </w:rPr>
-        <w:t>e</w:t>
-      </w:r>
-      <w:r>
-        <w:rPr>
-          <w:rFonts w:ascii="Times New Roman" w:hAnsi="Times New Roman"/>
-          <w:sz w:val="24"/>
-        </w:rPr>
-        <w:t xml:space="preserve"> providing the employer and potential employee a more easy and friendly way to find their match.</w:t>
+      <w:r>
+        <w:t>Needs to be redefined</w:t>
       </w:r>
     </w:p>
     <w:p/>
@@ -2975,32 +2922,31 @@
     <w:p/>
     <w:p/>
     <w:p/>
+    <w:p>
+      <w:pPr>
+        <w:pStyle w:val="Heading2"/>
+        <w:rPr>
+          <w:sz w:val="28"/>
+        </w:rPr>
+      </w:pPr>
+      <w:bookmarkStart w:id="2" w:name="_Toc274052934"/>
+      <w:r>
+        <w:rPr>
+          <w:sz w:val="28"/>
+        </w:rPr>
+        <w:t>1.2-Background</w:t>
+      </w:r>
+      <w:bookmarkEnd w:id="2"/>
+      <w:r>
+        <w:rPr>
+          <w:sz w:val="28"/>
+        </w:rPr>
+        <w:t xml:space="preserve"> </w:t>
+      </w:r>
+    </w:p>
     <w:p/>
     <w:p>
       <w:pPr>
-        <w:pStyle w:val="Heading2"/>
-        <w:rPr>
-          <w:sz w:val="28"/>
-        </w:rPr>
-      </w:pPr>
-      <w:bookmarkStart w:id="2" w:name="_Toc274052934"/>
-      <w:r>
-        <w:rPr>
-          <w:sz w:val="28"/>
-        </w:rPr>
-        <w:t>1.2-Background</w:t>
-      </w:r>
-      <w:bookmarkEnd w:id="2"/>
-      <w:r>
-        <w:rPr>
-          <w:sz w:val="28"/>
-        </w:rPr>
-        <w:t xml:space="preserve"> </w:t>
-      </w:r>
-    </w:p>
-    <w:p/>
-    <w:p>
-      <w:pPr>
         <w:rPr>
           <w:rFonts w:ascii="Times New Roman" w:hAnsi="Times New Roman"/>
           <w:sz w:val="24"/>
@@ -3040,6 +2986,7 @@
         <w:rPr>
           <w:sz w:val="24"/>
         </w:rPr>
+        <w:lastRenderedPageBreak/>
         <w:tab/>
       </w:r>
     </w:p>
@@ -3483,6 +3430,7 @@
           <w:bCs/>
           <w:sz w:val="24"/>
         </w:rPr>
+        <w:lastRenderedPageBreak/>
         <w:t>Acronyms</w:t>
       </w:r>
     </w:p>
@@ -3679,7 +3627,10 @@
         <w:t>2.</w:t>
       </w:r>
       <w:r>
-        <w:t>Feasibility Study</w:t>
+        <w:t xml:space="preserve"> Feasibility</w:t>
+      </w:r>
+      <w:r>
+        <w:t xml:space="preserve"> Study</w:t>
       </w:r>
       <w:bookmarkEnd w:id="5"/>
     </w:p>
@@ -3700,7 +3651,28 @@
           <w:color w:val="000000"/>
           <w:szCs w:val="22"/>
         </w:rPr>
-        <w:t>The feasibility study chapter explores the idea of a virtual job fair from a practical point of view. Firstly, it considers the limitations of the current system, which was the project developed last spring and improve on summer 2014. Also, it explains the purpose of the Virtual Job Fair, explaining how the features of VJF will improve on current problems. Then, high-level user requirements are described. Moreover, alternatives to certain aspects of VJF are considered and analyzed, with quantitative data used to support the fact that these alternatives were not used</w:t>
+        <w:t xml:space="preserve">The feasibility study chapter explores the idea of a virtual job fair from a practical point of view. Firstly, it considers the limitations of the current system, which was the project developed last spring and improve on </w:t>
+      </w:r>
+      <w:r>
+        <w:rPr>
+          <w:color w:val="000000"/>
+          <w:szCs w:val="22"/>
+        </w:rPr>
+        <w:t>fall</w:t>
+      </w:r>
+      <w:r>
+        <w:rPr>
+          <w:color w:val="000000"/>
+          <w:szCs w:val="22"/>
+        </w:rPr>
+        <w:t xml:space="preserve"> </w:t>
+      </w:r>
+      <w:r>
+        <w:rPr>
+          <w:color w:val="000000"/>
+          <w:szCs w:val="22"/>
+        </w:rPr>
+        <w:t>2014. Also, it explains the purpose of the Virtual Job Fair, explaining how the features of VJF will improve on current problems. Then, high-level user requirements are described. Moreover, alternatives to certain aspects of VJF are considered and analyzed, with quantitative data used to support the fact that these alternatives were not used</w:t>
       </w:r>
       <w:r>
         <w:rPr>
@@ -3743,7 +3715,29 @@
           <w:color w:val="000000"/>
           <w:szCs w:val="22"/>
         </w:rPr>
-        <w:t xml:space="preserve">The current system was modified in the summer 2014. As it is, it allows students to search for jobs, and get emails with jobs based on their skills. The current system also allows employers to post jobs for students to browse and apply. Moreover, it offers a messaging system, through which employers and students can communicate privately.  It also allows users to save their search queries as well as lets them get a notification </w:t>
+        <w:lastRenderedPageBreak/>
+        <w:t xml:space="preserve">The current system was modified in the </w:t>
+      </w:r>
+      <w:r>
+        <w:rPr>
+          <w:color w:val="000000"/>
+          <w:szCs w:val="22"/>
+        </w:rPr>
+        <w:t>fall</w:t>
+      </w:r>
+      <w:r>
+        <w:rPr>
+          <w:color w:val="000000"/>
+          <w:szCs w:val="22"/>
+        </w:rPr>
+        <w:t xml:space="preserve"> </w:t>
+      </w:r>
+      <w:r>
+        <w:rPr>
+          <w:color w:val="000000"/>
+          <w:szCs w:val="22"/>
+        </w:rPr>
+        <w:t xml:space="preserve">2014. As it is, it allows students to search for jobs, and get emails with jobs based on their skills. The current system also allows employers to post jobs for students to browse and apply. Moreover, it offers a messaging system, through which employers and students can communicate privately.  It also allows users to save their search queries as well as lets them get a notification </w:t>
       </w:r>
       <w:r>
         <w:rPr>
@@ -3973,6 +3967,7 @@
           <w:color w:val="000000"/>
           <w:sz w:val="24"/>
         </w:rPr>
+        <w:lastRenderedPageBreak/>
         <w:t xml:space="preserve">- Student job email notification based on skills: </w:t>
       </w:r>
       <w:r>
@@ -4364,6 +4359,7 @@
           <w:color w:val="000000"/>
           <w:sz w:val="24"/>
         </w:rPr>
+        <w:lastRenderedPageBreak/>
         <w:t xml:space="preserve">- Limited interview functionality: </w:t>
       </w:r>
       <w:r>
@@ -4550,6 +4546,7 @@
         <w:spacing w:before="120" w:after="240" w:line="360" w:lineRule="auto"/>
         <w:rPr>
           <w:rFonts w:ascii="Times New Roman" w:eastAsia="Times New Roman" w:hAnsi="Times New Roman" w:cs="Times New Roman"/>
+          <w:color w:val="000000"/>
           <w:sz w:val="24"/>
         </w:rPr>
       </w:pPr>
@@ -4574,6 +4571,65 @@
     </w:p>
     <w:p>
       <w:pPr>
+        <w:spacing w:before="120" w:after="240" w:line="360" w:lineRule="auto"/>
+        <w:rPr>
+          <w:rFonts w:ascii="Times New Roman" w:eastAsia="Times New Roman" w:hAnsi="Times New Roman" w:cs="Times New Roman"/>
+          <w:color w:val="000000"/>
+          <w:sz w:val="24"/>
+        </w:rPr>
+      </w:pPr>
+      <w:r>
+        <w:rPr>
+          <w:rFonts w:ascii="Times New Roman" w:eastAsia="Times New Roman" w:hAnsi="Times New Roman" w:cs="Times New Roman"/>
+          <w:b/>
+          <w:bCs/>
+          <w:color w:val="000000"/>
+          <w:sz w:val="24"/>
+        </w:rPr>
+        <w:t xml:space="preserve">- </w:t>
+      </w:r>
+      <w:r>
+        <w:rPr>
+          <w:rFonts w:ascii="Times New Roman" w:eastAsia="Times New Roman" w:hAnsi="Times New Roman" w:cs="Times New Roman"/>
+          <w:b/>
+          <w:bCs/>
+          <w:color w:val="000000"/>
+          <w:sz w:val="24"/>
+        </w:rPr>
+        <w:t>New system limitations</w:t>
+      </w:r>
+      <w:r>
+        <w:rPr>
+          <w:rFonts w:ascii="Times New Roman" w:eastAsia="Times New Roman" w:hAnsi="Times New Roman" w:cs="Times New Roman"/>
+          <w:b/>
+          <w:bCs/>
+          <w:color w:val="000000"/>
+          <w:sz w:val="24"/>
+        </w:rPr>
+        <w:t xml:space="preserve">: </w:t>
+      </w:r>
+      <w:r>
+        <w:rPr>
+          <w:rFonts w:ascii="Times New Roman" w:eastAsia="Times New Roman" w:hAnsi="Times New Roman" w:cs="Times New Roman"/>
+          <w:color w:val="000000"/>
+          <w:sz w:val="24"/>
+        </w:rPr>
+        <w:t>The description of the limitations</w:t>
+      </w:r>
+      <w:bookmarkStart w:id="7" w:name="_GoBack"/>
+      <w:bookmarkEnd w:id="7"/>
+    </w:p>
+    <w:p>
+      <w:pPr>
+        <w:spacing w:before="120" w:after="240" w:line="360" w:lineRule="auto"/>
+        <w:rPr>
+          <w:rFonts w:ascii="Times New Roman" w:eastAsia="Times New Roman" w:hAnsi="Times New Roman" w:cs="Times New Roman"/>
+          <w:sz w:val="24"/>
+        </w:rPr>
+      </w:pPr>
+    </w:p>
+    <w:p>
+      <w:pPr>
         <w:rPr>
           <w:rFonts w:ascii="Times New Roman" w:hAnsi="Times New Roman"/>
           <w:sz w:val="24"/>
@@ -4588,7 +4644,7 @@
           <w:sz w:val="28"/>
         </w:rPr>
       </w:pPr>
-      <w:bookmarkStart w:id="7" w:name="_Toc274052939"/>
+      <w:bookmarkStart w:id="8" w:name="_Toc274052939"/>
       <w:r>
         <w:rPr>
           <w:rFonts w:ascii="Times New Roman" w:hAnsi="Times New Roman"/>
@@ -4596,7 +4652,7 @@
         </w:rPr>
         <w:t>2.2-Purpose of New System</w:t>
       </w:r>
-      <w:bookmarkEnd w:id="7"/>
+      <w:bookmarkEnd w:id="8"/>
       <w:r>
         <w:rPr>
           <w:rFonts w:ascii="Times New Roman" w:hAnsi="Times New Roman"/>
@@ -4627,6 +4683,7 @@
           <w:rFonts w:ascii="Times New Roman" w:eastAsia="Times New Roman" w:hAnsi="Times New Roman" w:cs="Times New Roman"/>
           <w:sz w:val="24"/>
         </w:rPr>
+        <w:lastRenderedPageBreak/>
         <w:t>Given the fact that not all employers have the financial or the time capabilities to be registering on every website to seek for potential candidates in different locations. Also</w:t>
       </w:r>
       <w:r>
@@ -5012,6 +5069,7 @@
           <w:bCs/>
           <w:sz w:val="24"/>
         </w:rPr>
+        <w:lastRenderedPageBreak/>
         <w:t>Expand Job Search Sources:</w:t>
       </w:r>
       <w:r>
@@ -5079,14 +5137,14 @@
           <w:sz w:val="28"/>
         </w:rPr>
       </w:pPr>
-      <w:bookmarkStart w:id="8" w:name="_Toc274052940"/>
+      <w:bookmarkStart w:id="9" w:name="_Toc274052940"/>
       <w:r>
         <w:rPr>
           <w:sz w:val="28"/>
         </w:rPr>
         <w:t>2.3-High-level Definition of User Requirements (must include security/privacy requirements)</w:t>
       </w:r>
-      <w:bookmarkEnd w:id="8"/>
+      <w:bookmarkEnd w:id="9"/>
     </w:p>
     <w:p>
       <w:pPr>
@@ -5350,6 +5408,7 @@
           <w:rFonts w:ascii="Times New Roman" w:eastAsia="Times New Roman" w:hAnsi="Times New Roman" w:cs="Times New Roman"/>
           <w:sz w:val="24"/>
         </w:rPr>
+        <w:lastRenderedPageBreak/>
         <w:t>Requires Administrators to validate employers</w:t>
       </w:r>
     </w:p>
@@ -5676,6 +5735,7 @@
           <w:color w:val="212121"/>
           <w:sz w:val="24"/>
         </w:rPr>
+        <w:lastRenderedPageBreak/>
         <w:t>Allow users to delete a shared document.</w:t>
       </w:r>
     </w:p>
@@ -6002,6 +6062,7 @@
           <w:color w:val="auto"/>
           <w:sz w:val="24"/>
         </w:rPr>
+        <w:lastRenderedPageBreak/>
         <w:t>Allow job search results from CareerBuilder.com.</w:t>
       </w:r>
     </w:p>
@@ -6325,6 +6386,7 @@
           <w:color w:val="auto"/>
           <w:sz w:val="24"/>
         </w:rPr>
+        <w:lastRenderedPageBreak/>
         <w:t>Allow the administrator to manage the notification system.</w:t>
       </w:r>
     </w:p>
@@ -6780,14 +6842,15 @@
           <w:sz w:val="28"/>
         </w:rPr>
       </w:pPr>
-      <w:bookmarkStart w:id="9" w:name="_Toc274052941"/>
+      <w:bookmarkStart w:id="10" w:name="_Toc274052941"/>
       <w:r>
         <w:rPr>
           <w:sz w:val="28"/>
         </w:rPr>
+        <w:lastRenderedPageBreak/>
         <w:t>2.4- Alternative Solutions</w:t>
       </w:r>
-      <w:bookmarkEnd w:id="9"/>
+      <w:bookmarkEnd w:id="10"/>
     </w:p>
     <w:p>
       <w:pPr>
@@ -6826,14 +6889,14 @@
           <w:sz w:val="28"/>
         </w:rPr>
       </w:pPr>
-      <w:bookmarkStart w:id="10" w:name="_Toc274052942"/>
+      <w:bookmarkStart w:id="11" w:name="_Toc274052942"/>
       <w:r>
         <w:rPr>
           <w:sz w:val="28"/>
         </w:rPr>
         <w:t>2.4.1-Description of Alternatives</w:t>
       </w:r>
-      <w:bookmarkEnd w:id="10"/>
+      <w:bookmarkEnd w:id="11"/>
     </w:p>
     <w:p>
       <w:pPr>
@@ -7448,6 +7511,7 @@
           <w:sz w:val="24"/>
           <w:szCs w:val="24"/>
         </w:rPr>
+        <w:lastRenderedPageBreak/>
         <w:t>Alternative 1</w:t>
       </w:r>
     </w:p>
@@ -7584,14 +7648,14 @@
           <w:sz w:val="28"/>
         </w:rPr>
       </w:pPr>
-      <w:bookmarkStart w:id="11" w:name="_Toc274052943"/>
+      <w:bookmarkStart w:id="12" w:name="_Toc274052943"/>
       <w:r>
         <w:rPr>
           <w:sz w:val="28"/>
         </w:rPr>
         <w:t>2.4.2-Selection Criteria (Briefly describe the feasibility criteria used in the analysis component)</w:t>
       </w:r>
-      <w:bookmarkEnd w:id="11"/>
+      <w:bookmarkEnd w:id="12"/>
     </w:p>
     <w:p>
       <w:pPr>
@@ -7843,14 +7907,14 @@
           <w:sz w:val="28"/>
         </w:rPr>
       </w:pPr>
-      <w:bookmarkStart w:id="12" w:name="_Toc274052945"/>
+      <w:bookmarkStart w:id="13" w:name="_Toc274052945"/>
       <w:r>
         <w:rPr>
           <w:sz w:val="28"/>
         </w:rPr>
         <w:t>2.5-Recommendations</w:t>
       </w:r>
-      <w:bookmarkEnd w:id="12"/>
+      <w:bookmarkEnd w:id="13"/>
     </w:p>
     <w:p>
       <w:pPr>
@@ -7891,6 +7955,7 @@
           <w:b/>
           <w:sz w:val="24"/>
         </w:rPr>
+        <w:lastRenderedPageBreak/>
         <w:t>Expand Job Search Sources</w:t>
       </w:r>
     </w:p>
@@ -8484,8 +8549,9 @@
       <w:pPr>
         <w:pStyle w:val="Heading1"/>
       </w:pPr>
-      <w:bookmarkStart w:id="13" w:name="_Toc274052946"/>
-      <w:r>
+      <w:bookmarkStart w:id="14" w:name="_Toc274052946"/>
+      <w:r>
+        <w:lastRenderedPageBreak/>
         <w:t>3.</w:t>
       </w:r>
       <w:r>
@@ -8494,7 +8560,7 @@
       <w:r>
         <w:t>Project Plan</w:t>
       </w:r>
-      <w:bookmarkEnd w:id="13"/>
+      <w:bookmarkEnd w:id="14"/>
     </w:p>
     <w:p>
       <w:pPr>
@@ -8536,14 +8602,14 @@
           <w:sz w:val="28"/>
         </w:rPr>
       </w:pPr>
-      <w:bookmarkStart w:id="14" w:name="_Toc274052947"/>
+      <w:bookmarkStart w:id="15" w:name="_Toc274052947"/>
       <w:r>
         <w:rPr>
           <w:sz w:val="28"/>
         </w:rPr>
         <w:t>3.1-Project Organization</w:t>
       </w:r>
-      <w:bookmarkEnd w:id="14"/>
+      <w:bookmarkEnd w:id="15"/>
     </w:p>
     <w:p>
       <w:pPr>
@@ -8653,21 +8719,21 @@
           <w:sz w:val="28"/>
         </w:rPr>
       </w:pPr>
-      <w:bookmarkStart w:id="15" w:name="_Toc274052948"/>
+      <w:bookmarkStart w:id="16" w:name="_Toc274052948"/>
       <w:r>
         <w:rPr>
           <w:sz w:val="28"/>
         </w:rPr>
         <w:t>3.1.1-Project Personnel Organization</w:t>
       </w:r>
-      <w:bookmarkEnd w:id="15"/>
+      <w:bookmarkEnd w:id="16"/>
     </w:p>
     <w:p/>
     <w:tbl>
       <w:tblPr>
         <w:tblStyle w:val="TableGrid"/>
         <w:tblW w:w="0" w:type="auto"/>
-        <w:tblLook w:val="00A0"/>
+        <w:tblLook w:val="00A0" w:firstRow="1" w:lastRow="0" w:firstColumn="1" w:lastColumn="0" w:noHBand="0" w:noVBand="0"/>
       </w:tblPr>
       <w:tblGrid>
         <w:gridCol w:w="2775"/>
@@ -8681,6 +8747,7 @@
           </w:tcPr>
           <w:p>
             <w:r>
+              <w:lastRenderedPageBreak/>
               <w:t>Team Member</w:t>
             </w:r>
           </w:p>
@@ -8785,14 +8852,14 @@
           <w:sz w:val="28"/>
         </w:rPr>
       </w:pPr>
-      <w:bookmarkStart w:id="16" w:name="_Toc274052949"/>
+      <w:bookmarkStart w:id="17" w:name="_Toc274052949"/>
       <w:r>
         <w:rPr>
           <w:sz w:val="28"/>
         </w:rPr>
         <w:t>3.1.2-Hardware and Software Resources</w:t>
       </w:r>
-      <w:bookmarkEnd w:id="16"/>
+      <w:bookmarkEnd w:id="17"/>
       <w:r>
         <w:rPr>
           <w:sz w:val="28"/>
@@ -9100,6 +9167,7 @@
           <w:bCs/>
           <w:sz w:val="24"/>
         </w:rPr>
+        <w:lastRenderedPageBreak/>
         <w:t>1) Google Chrome 30.8:</w:t>
       </w:r>
       <w:r>
@@ -9355,14 +9423,14 @@
           <w:sz w:val="28"/>
         </w:rPr>
       </w:pPr>
-      <w:bookmarkStart w:id="17" w:name="_Toc274052950"/>
+      <w:bookmarkStart w:id="18" w:name="_Toc274052950"/>
       <w:r>
         <w:rPr>
           <w:sz w:val="28"/>
         </w:rPr>
         <w:t>3.2-Identification of Tasks, Milestones and Deliverables (work breakdown</w:t>
       </w:r>
-      <w:bookmarkEnd w:id="17"/>
+      <w:bookmarkEnd w:id="18"/>
       <w:r>
         <w:rPr>
           <w:sz w:val="28"/>
@@ -9385,7 +9453,7 @@
           <w:insideH w:val="inset" w:sz="6" w:space="0" w:color="auto"/>
           <w:insideV w:val="inset" w:sz="6" w:space="0" w:color="auto"/>
         </w:tblBorders>
-        <w:tblLook w:val="00A0"/>
+        <w:tblLook w:val="00A0" w:firstRow="1" w:lastRow="0" w:firstColumn="1" w:lastColumn="0" w:noHBand="0" w:noVBand="0"/>
       </w:tblPr>
       <w:tblGrid>
         <w:gridCol w:w="1560"/>
@@ -9555,6 +9623,7 @@
           </w:tcPr>
           <w:p>
             <w:r>
+              <w:lastRenderedPageBreak/>
               <w:t>Week 4</w:t>
             </w:r>
           </w:p>
@@ -10011,14 +10080,15 @@
       <w:pPr>
         <w:pStyle w:val="Heading1"/>
       </w:pPr>
-      <w:bookmarkStart w:id="18" w:name="_Toc274052951"/>
-      <w:r>
+      <w:bookmarkStart w:id="19" w:name="_Toc274052951"/>
+      <w:r>
+        <w:lastRenderedPageBreak/>
         <w:t>4.</w:t>
       </w:r>
       <w:r>
         <w:t>Appendix</w:t>
       </w:r>
-      <w:bookmarkEnd w:id="18"/>
+      <w:bookmarkEnd w:id="19"/>
       <w:r>
         <w:t xml:space="preserve">  </w:t>
       </w:r>
@@ -10030,14 +10100,14 @@
           <w:sz w:val="24"/>
         </w:rPr>
       </w:pPr>
-      <w:bookmarkStart w:id="19" w:name="_Toc274052952"/>
+      <w:bookmarkStart w:id="20" w:name="_Toc274052952"/>
       <w:r>
         <w:rPr>
           <w:sz w:val="24"/>
         </w:rPr>
         <w:t>4.1-Appendix A - Project schedule (Gantt chart or PERT Chart)</w:t>
       </w:r>
-      <w:bookmarkEnd w:id="19"/>
+      <w:bookmarkEnd w:id="20"/>
     </w:p>
     <w:p>
       <w:pPr>
@@ -10114,21 +10184,21 @@
           <w:sz w:val="24"/>
         </w:rPr>
       </w:pPr>
-      <w:bookmarkStart w:id="20" w:name="_Toc274052953"/>
+      <w:bookmarkStart w:id="21" w:name="_Toc274052953"/>
       <w:r>
         <w:rPr>
           <w:sz w:val="24"/>
         </w:rPr>
         <w:t>4.2-Appendix B – Feasibility Matrix</w:t>
       </w:r>
-      <w:bookmarkEnd w:id="20"/>
+      <w:bookmarkEnd w:id="21"/>
     </w:p>
     <w:p/>
     <w:tbl>
       <w:tblPr>
         <w:tblStyle w:val="TableGrid"/>
         <w:tblW w:w="0" w:type="auto"/>
-        <w:tblLook w:val="04A0"/>
+        <w:tblLook w:val="04A0" w:firstRow="1" w:lastRow="0" w:firstColumn="1" w:lastColumn="0" w:noHBand="0" w:noVBand="1"/>
       </w:tblPr>
       <w:tblGrid>
         <w:gridCol w:w="4428"/>
@@ -10146,8 +10216,8 @@
             <w:pPr>
               <w:spacing w:line="360" w:lineRule="auto"/>
             </w:pPr>
-            <w:bookmarkStart w:id="21" w:name="h.dcoq1f1pxjns"/>
-            <w:bookmarkEnd w:id="21"/>
+            <w:bookmarkStart w:id="22" w:name="h.dcoq1f1pxjns"/>
+            <w:bookmarkEnd w:id="22"/>
             <w:r>
               <w:t>Operational Feasibility</w:t>
             </w:r>
@@ -10215,6 +10285,7 @@
               <w:spacing w:line="360" w:lineRule="auto"/>
             </w:pPr>
             <w:r>
+              <w:lastRenderedPageBreak/>
               <w:t>Schedule Feasibility</w:t>
             </w:r>
           </w:p>
@@ -10270,7 +10341,7 @@
           <w:sz w:val="24"/>
         </w:rPr>
       </w:pPr>
-      <w:bookmarkStart w:id="22" w:name="_Toc274052954"/>
+      <w:bookmarkStart w:id="23" w:name="_Toc274052954"/>
     </w:p>
     <w:p>
       <w:pPr>
@@ -10285,7 +10356,7 @@
         </w:rPr>
         <w:t>4.3-Appendix C – Cost Matrix</w:t>
       </w:r>
-      <w:bookmarkEnd w:id="22"/>
+      <w:bookmarkEnd w:id="23"/>
     </w:p>
     <w:p/>
     <w:p>
@@ -10307,7 +10378,7 @@
           <w:bottom w:w="15" w:type="dxa"/>
           <w:right w:w="15" w:type="dxa"/>
         </w:tblCellMar>
-        <w:tblLook w:val="04A0"/>
+        <w:tblLook w:val="04A0" w:firstRow="1" w:lastRow="0" w:firstColumn="1" w:lastColumn="0" w:noHBand="0" w:noVBand="1"/>
       </w:tblPr>
       <w:tblGrid>
         <w:gridCol w:w="3389"/>
@@ -11048,14 +11119,15 @@
           <w:sz w:val="24"/>
         </w:rPr>
       </w:pPr>
-      <w:bookmarkStart w:id="23" w:name="_Toc274052955"/>
-      <w:r>
-        <w:rPr>
-          <w:sz w:val="24"/>
-        </w:rPr>
+      <w:bookmarkStart w:id="24" w:name="_Toc274052955"/>
+      <w:r>
+        <w:rPr>
+          <w:sz w:val="24"/>
+        </w:rPr>
+        <w:lastRenderedPageBreak/>
         <w:t>4.4-Appendix D - Diary of Meetings</w:t>
       </w:r>
-      <w:bookmarkEnd w:id="23"/>
+      <w:bookmarkEnd w:id="24"/>
     </w:p>
     <w:p>
       <w:pPr>
@@ -11510,8 +11582,6 @@
         </w:rPr>
         <w:t>Meeting with Masoud Sadjadi and Juan Caraballo to find and reassure a significant input to the project.</w:t>
       </w:r>
-      <w:bookmarkStart w:id="24" w:name="_GoBack"/>
-      <w:bookmarkEnd w:id="24"/>
     </w:p>
     <w:p>
       <w:pPr>
@@ -12086,9 +12156,8 @@
           <w:szCs w:val="24"/>
         </w:rPr>
         <w:pict>
-          <v:rect id="Rectangle 2" o:spid="_x0000_s1060" alt="https://lh5.googleusercontent.com/KgScsD8vhbnDRKmbJ8Gm0ZT3imX5QL8q9cJp4QEiIlPl6QqTu0cs1suh9FcyR-RxV61VhTr6Gg8gQEP974DU0zRqt5hL6wYVkii6C0egX2lzJ5Omy7zdFlQhA8uvit35brh3PLmGAj8" style="width:23.65pt;height:23.65pt;visibility:visible;mso-wrap-style:square;mso-left-percent:-10001;mso-top-percent:-10001;mso-position-horizontal:absolute;mso-position-horizontal-relative:char;mso-position-vertical:absolute;mso-position-vertical-relative:line;mso-left-percent:-10001;mso-top-percent:-10001;v-text-anchor:top" o:gfxdata="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" filled="f" stroked="f">
+          <v:rect id="Rectangle 2" o:spid="_x0000_s1057" alt="https://lh5.googleusercontent.com/KgScsD8vhbnDRKmbJ8Gm0ZT3imX5QL8q9cJp4QEiIlPl6QqTu0cs1suh9FcyR-RxV61VhTr6Gg8gQEP974DU0zRqt5hL6wYVkii6C0egX2lzJ5Omy7zdFlQhA8uvit35brh3PLmGAj8" style="width:23.65pt;height:23.65pt;visibility:visible;mso-wrap-style:square;mso-left-percent:-10001;mso-top-percent:-10001;mso-position-horizontal:absolute;mso-position-horizontal-relative:char;mso-position-vertical:absolute;mso-position-vertical-relative:line;mso-left-percent:-10001;mso-top-percent:-10001;v-text-anchor:top" filled="f" stroked="f">
             <o:lock v:ext="edit" aspectratio="t"/>
-            <w10:wrap type="none"/>
             <w10:anchorlock/>
           </v:rect>
         </w:pict>
@@ -12117,8 +12186,9 @@
     <w:sectPr>
       <w:footerReference w:type="default" r:id="rId9"/>
       <w:pgSz w:w="12240" w:h="15840"/>
-      <w:pgMar w:top="1440" w:right="1800" w:bottom="1440" w:left="1800" w:footer="299" w:gutter="0"/>
+      <w:pgMar w:top="1440" w:right="1800" w:bottom="1440" w:left="1800" w:header="720" w:footer="299" w:gutter="0"/>
       <w:pgNumType w:start="0"/>
+      <w:cols w:space="720"/>
       <w:titlePg/>
       <w:docGrid w:linePitch="299"/>
     </w:sectPr>
@@ -12127,7 +12197,7 @@
 </file>
 
 <file path=word/endnotes.xml><?xml version="1.0" encoding="utf-8"?>
-<w:endnotes xmlns:mo="http://schemas.microsoft.com/office/mac/office/2008/main" xmlns:ve="http://schemas.openxmlformats.org/markup-compatibility/2006" xmlns:mv="urn:schemas-microsoft-com:mac:vml" xmlns:o="urn:schemas-microsoft-com:office:office" xmlns:r="http://schemas.openxmlformats.org/officeDocument/2006/relationships" xmlns:m="http://schemas.openxmlformats.org/officeDocument/2006/math" xmlns:v="urn:schemas-microsoft-com:vml" xmlns:wp="http://schemas.openxmlformats.org/drawingml/2006/wordprocessingDrawing" xmlns:w10="urn:schemas-microsoft-com:office:word" xmlns:w="http://schemas.openxmlformats.org/wordprocessingml/2006/main" xmlns:wne="http://schemas.microsoft.com/office/word/2006/wordml">
+<w:endnotes xmlns:wpc="http://schemas.microsoft.com/office/word/2010/wordprocessingCanvas" xmlns:mc="http://schemas.openxmlformats.org/markup-compatibility/2006" xmlns:o="urn:schemas-microsoft-com:office:office" xmlns:r="http://schemas.openxmlformats.org/officeDocument/2006/relationships" xmlns:m="http://schemas.openxmlformats.org/officeDocument/2006/math" xmlns:v="urn:schemas-microsoft-com:vml" xmlns:wp14="http://schemas.microsoft.com/office/word/2010/wordprocessingDrawing" xmlns:wp="http://schemas.openxmlformats.org/drawingml/2006/wordprocessingDrawing" xmlns:w10="urn:schemas-microsoft-com:office:word" xmlns:w="http://schemas.openxmlformats.org/wordprocessingml/2006/main" xmlns:w14="http://schemas.microsoft.com/office/word/2010/wordml" xmlns:w15="http://schemas.microsoft.com/office/word/2012/wordml" xmlns:wpg="http://schemas.microsoft.com/office/word/2010/wordprocessingGroup" xmlns:wpi="http://schemas.microsoft.com/office/word/2010/wordprocessingInk" xmlns:wne="http://schemas.microsoft.com/office/word/2006/wordml" xmlns:wps="http://schemas.microsoft.com/office/word/2010/wordprocessingShape" mc:Ignorable="w14 w15 wp14">
   <w:endnote w:type="separator" w:id="-1">
     <w:p>
       <w:pPr>
@@ -12152,7 +12222,7 @@
 </file>
 
 <file path=word/footer1.xml><?xml version="1.0" encoding="utf-8"?>
-<w:ftr xmlns:mo="http://schemas.microsoft.com/office/mac/office/2008/main" xmlns:ve="http://schemas.openxmlformats.org/markup-compatibility/2006" xmlns:mv="urn:schemas-microsoft-com:mac:vml" xmlns:o="urn:schemas-microsoft-com:office:office" xmlns:r="http://schemas.openxmlformats.org/officeDocument/2006/relationships" xmlns:m="http://schemas.openxmlformats.org/officeDocument/2006/math" xmlns:v="urn:schemas-microsoft-com:vml" xmlns:wp="http://schemas.openxmlformats.org/drawingml/2006/wordprocessingDrawing" xmlns:w10="urn:schemas-microsoft-com:office:word" xmlns:w="http://schemas.openxmlformats.org/wordprocessingml/2006/main" xmlns:wne="http://schemas.microsoft.com/office/word/2006/wordml">
+<w:ftr xmlns:wpc="http://schemas.microsoft.com/office/word/2010/wordprocessingCanvas" xmlns:mc="http://schemas.openxmlformats.org/markup-compatibility/2006" xmlns:o="urn:schemas-microsoft-com:office:office" xmlns:r="http://schemas.openxmlformats.org/officeDocument/2006/relationships" xmlns:m="http://schemas.openxmlformats.org/officeDocument/2006/math" xmlns:v="urn:schemas-microsoft-com:vml" xmlns:wp14="http://schemas.microsoft.com/office/word/2010/wordprocessingDrawing" xmlns:wp="http://schemas.openxmlformats.org/drawingml/2006/wordprocessingDrawing" xmlns:w10="urn:schemas-microsoft-com:office:word" xmlns:w="http://schemas.openxmlformats.org/wordprocessingml/2006/main" xmlns:w14="http://schemas.microsoft.com/office/word/2010/wordml" xmlns:w15="http://schemas.microsoft.com/office/word/2012/wordml" xmlns:wpg="http://schemas.microsoft.com/office/word/2010/wordprocessingGroup" xmlns:wpi="http://schemas.microsoft.com/office/word/2010/wordprocessingInk" xmlns:wne="http://schemas.microsoft.com/office/word/2006/wordml" xmlns:wps="http://schemas.microsoft.com/office/word/2010/wordprocessingShape" mc:Ignorable="w14 w15 wp14">
   <w:tbl>
     <w:tblPr>
       <w:tblW w:w="5000" w:type="pct"/>
@@ -12163,7 +12233,7 @@
         <w:bottom w:w="144" w:type="dxa"/>
         <w:right w:w="115" w:type="dxa"/>
       </w:tblCellMar>
-      <w:tblLook w:val="04A0"/>
+      <w:tblLook w:val="04A0" w:firstRow="1" w:lastRow="0" w:firstColumn="1" w:lastColumn="0" w:noHBand="0" w:noVBand="1"/>
     </w:tblPr>
     <w:tblGrid>
       <w:gridCol w:w="7135"/>
@@ -12240,6 +12310,7 @@
           <w:dataBinding w:prefixMappings="xmlns:ns0='http://purl.org/dc/elements/1.1/' xmlns:ns1='http://schemas.openxmlformats.org/package/2006/metadata/core-properties' " w:xpath="/ns1:coreProperties[1]/ns0:creator[1]" w:storeItemID="{6C3C8BC8-F283-45AE-878A-BAB7291924A1}"/>
           <w:text/>
         </w:sdtPr>
+        <w:sdtEndPr/>
         <w:sdtContent>
           <w:tc>
             <w:tcPr>
@@ -12295,18 +12366,35 @@
               <w:szCs w:val="18"/>
             </w:rPr>
           </w:pPr>
-          <w:fldSimple w:instr=" PAGE   \* MERGEFORMAT ">
-            <w:r>
-              <w:rPr>
-                <w:caps/>
-                <w:noProof/>
-                <w:color w:val="808080" w:themeColor="background1" w:themeShade="80"/>
-                <w:sz w:val="18"/>
-                <w:szCs w:val="18"/>
-              </w:rPr>
-              <w:t>26</w:t>
-            </w:r>
-          </w:fldSimple>
+          <w:r>
+            <w:fldChar w:fldCharType="begin"/>
+          </w:r>
+          <w:r>
+            <w:instrText xml:space="preserve"> PAGE   \* MERGEFORMAT </w:instrText>
+          </w:r>
+          <w:r>
+            <w:fldChar w:fldCharType="separate"/>
+          </w:r>
+          <w:r>
+            <w:rPr>
+              <w:caps/>
+              <w:noProof/>
+              <w:color w:val="808080" w:themeColor="background1" w:themeShade="80"/>
+              <w:sz w:val="18"/>
+              <w:szCs w:val="18"/>
+            </w:rPr>
+            <w:t>20</w:t>
+          </w:r>
+          <w:r>
+            <w:rPr>
+              <w:caps/>
+              <w:noProof/>
+              <w:color w:val="808080" w:themeColor="background1" w:themeShade="80"/>
+              <w:sz w:val="18"/>
+              <w:szCs w:val="18"/>
+            </w:rPr>
+            <w:fldChar w:fldCharType="end"/>
+          </w:r>
         </w:p>
       </w:tc>
     </w:tr>
@@ -12320,7 +12408,7 @@
 </file>
 
 <file path=word/footnotes.xml><?xml version="1.0" encoding="utf-8"?>
-<w:footnotes xmlns:mo="http://schemas.microsoft.com/office/mac/office/2008/main" xmlns:ve="http://schemas.openxmlformats.org/markup-compatibility/2006" xmlns:mv="urn:schemas-microsoft-com:mac:vml" xmlns:o="urn:schemas-microsoft-com:office:office" xmlns:r="http://schemas.openxmlformats.org/officeDocument/2006/relationships" xmlns:m="http://schemas.openxmlformats.org/officeDocument/2006/math" xmlns:v="urn:schemas-microsoft-com:vml" xmlns:wp="http://schemas.openxmlformats.org/drawingml/2006/wordprocessingDrawing" xmlns:w10="urn:schemas-microsoft-com:office:word" xmlns:w="http://schemas.openxmlformats.org/wordprocessingml/2006/main" xmlns:wne="http://schemas.microsoft.com/office/word/2006/wordml">
+<w:footnotes xmlns:wpc="http://schemas.microsoft.com/office/word/2010/wordprocessingCanvas" xmlns:mc="http://schemas.openxmlformats.org/markup-compatibility/2006" xmlns:o="urn:schemas-microsoft-com:office:office" xmlns:r="http://schemas.openxmlformats.org/officeDocument/2006/relationships" xmlns:m="http://schemas.openxmlformats.org/officeDocument/2006/math" xmlns:v="urn:schemas-microsoft-com:vml" xmlns:wp14="http://schemas.microsoft.com/office/word/2010/wordprocessingDrawing" xmlns:wp="http://schemas.openxmlformats.org/drawingml/2006/wordprocessingDrawing" xmlns:w10="urn:schemas-microsoft-com:office:word" xmlns:w="http://schemas.openxmlformats.org/wordprocessingml/2006/main" xmlns:w14="http://schemas.microsoft.com/office/word/2010/wordml" xmlns:w15="http://schemas.microsoft.com/office/word/2012/wordml" xmlns:wpg="http://schemas.microsoft.com/office/word/2010/wordprocessingGroup" xmlns:wpi="http://schemas.microsoft.com/office/word/2010/wordprocessingInk" xmlns:wne="http://schemas.microsoft.com/office/word/2006/wordml" xmlns:wps="http://schemas.microsoft.com/office/word/2010/wordprocessingShape" mc:Ignorable="w14 w15 wp14">
   <w:footnote w:type="separator" w:id="-1">
     <w:p>
       <w:pPr>
@@ -12345,7 +12433,7 @@
 </file>
 
 <file path=word/numbering.xml><?xml version="1.0" encoding="utf-8"?>
-<w:numbering xmlns:mo="http://schemas.microsoft.com/office/mac/office/2008/main" xmlns:ve="http://schemas.openxmlformats.org/markup-compatibility/2006" xmlns:mv="urn:schemas-microsoft-com:mac:vml" xmlns:o="urn:schemas-microsoft-com:office:office" xmlns:r="http://schemas.openxmlformats.org/officeDocument/2006/relationships" xmlns:m="http://schemas.openxmlformats.org/officeDocument/2006/math" xmlns:v="urn:schemas-microsoft-com:vml" xmlns:wp="http://schemas.openxmlformats.org/drawingml/2006/wordprocessingDrawing" xmlns:w10="urn:schemas-microsoft-com:office:word" xmlns:w="http://schemas.openxmlformats.org/wordprocessingml/2006/main" xmlns:wne="http://schemas.microsoft.com/office/word/2006/wordml">
+<w:numbering xmlns:wpc="http://schemas.microsoft.com/office/word/2010/wordprocessingCanvas" xmlns:mc="http://schemas.openxmlformats.org/markup-compatibility/2006" xmlns:o="urn:schemas-microsoft-com:office:office" xmlns:r="http://schemas.openxmlformats.org/officeDocument/2006/relationships" xmlns:m="http://schemas.openxmlformats.org/officeDocument/2006/math" xmlns:v="urn:schemas-microsoft-com:vml" xmlns:wp14="http://schemas.microsoft.com/office/word/2010/wordprocessingDrawing" xmlns:wp="http://schemas.openxmlformats.org/drawingml/2006/wordprocessingDrawing" xmlns:w10="urn:schemas-microsoft-com:office:word" xmlns:w="http://schemas.openxmlformats.org/wordprocessingml/2006/main" xmlns:w14="http://schemas.microsoft.com/office/word/2010/wordml" xmlns:w15="http://schemas.microsoft.com/office/word/2012/wordml" xmlns:wpg="http://schemas.microsoft.com/office/word/2010/wordprocessingGroup" xmlns:wpi="http://schemas.microsoft.com/office/word/2010/wordprocessingInk" xmlns:wne="http://schemas.microsoft.com/office/word/2006/wordml" xmlns:wps="http://schemas.microsoft.com/office/word/2010/wordprocessingShape" mc:Ignorable="w14 w15 wp14">
   <w:abstractNum w:abstractNumId="0">
     <w:nsid w:val="02AC4135"/>
     <w:multiLevelType w:val="multilevel"/>
@@ -17988,7 +18076,7 @@
 </file>
 
 <file path=word/styles.xml><?xml version="1.0" encoding="utf-8"?>
-<w:styles xmlns:r="http://schemas.openxmlformats.org/officeDocument/2006/relationships" xmlns:w="http://schemas.openxmlformats.org/wordprocessingml/2006/main">
+<w:styles xmlns:mc="http://schemas.openxmlformats.org/markup-compatibility/2006" xmlns:r="http://schemas.openxmlformats.org/officeDocument/2006/relationships" xmlns:w="http://schemas.openxmlformats.org/wordprocessingml/2006/main" xmlns:w14="http://schemas.microsoft.com/office/word/2010/wordml" xmlns:w15="http://schemas.microsoft.com/office/word/2012/wordml" mc:Ignorable="w14 w15">
   <w:docDefaults>
     <w:rPrDefault>
       <w:rPr>
@@ -18000,7 +18088,7 @@
     </w:rPrDefault>
     <w:pPrDefault/>
   </w:docDefaults>
-  <w:latentStyles w:defLockedState="0" w:defUIPriority="0" w:defSemiHidden="0" w:defUnhideWhenUsed="0" w:defQFormat="0" w:count="276">
+  <w:latentStyles w:defLockedState="0" w:defUIPriority="0" w:defSemiHidden="0" w:defUnhideWhenUsed="0" w:defQFormat="0" w:count="371">
     <w:lsdException w:name="index 1" w:semiHidden="1" w:unhideWhenUsed="1"/>
     <w:lsdException w:name="index 7" w:semiHidden="1" w:unhideWhenUsed="1"/>
     <w:lsdException w:name="index 8" w:semiHidden="1" w:unhideWhenUsed="1"/>
@@ -18135,9 +18223,195 @@
     <w:lsdException w:name="Table Theme" w:semiHidden="1" w:unhideWhenUsed="1"/>
     <w:lsdException w:name="Placeholder Text" w:semiHidden="1"/>
     <w:lsdException w:name="No Spacing" w:uiPriority="1" w:qFormat="1"/>
+    <w:lsdException w:name="Light Shading"/>
+    <w:lsdException w:name="Light List"/>
+    <w:lsdException w:name="Light Grid"/>
+    <w:lsdException w:name="Medium Shading 1"/>
+    <w:lsdException w:name="Medium Shading 2"/>
+    <w:lsdException w:name="Medium List 1"/>
+    <w:lsdException w:name="Medium List 2"/>
+    <w:lsdException w:name="Light Shading Accent 1"/>
+    <w:lsdException w:name="Light List Accent 1"/>
+    <w:lsdException w:name="Light Grid Accent 1"/>
+    <w:lsdException w:name="Medium Shading 1 Accent 1"/>
+    <w:lsdException w:name="Medium Shading 2 Accent 1"/>
+    <w:lsdException w:name="Medium List 1 Accent 1"/>
     <w:lsdException w:name="Revision" w:semiHidden="1"/>
+    <w:lsdException w:name="Medium List 2 Accent 1"/>
+    <w:lsdException w:name="Medium Grid 1 Accent 1"/>
+    <w:lsdException w:name="Medium Grid 2 Accent 1"/>
+    <w:lsdException w:name="Medium Grid 3 Accent 1"/>
+    <w:lsdException w:name="Dark List Accent 1"/>
+    <w:lsdException w:name="Colorful Shading Accent 1"/>
+    <w:lsdException w:name="Colorful List Accent 1"/>
+    <w:lsdException w:name="Colorful Grid Accent 1"/>
+    <w:lsdException w:name="Light Shading Accent 2"/>
+    <w:lsdException w:name="Light List Accent 2"/>
+    <w:lsdException w:name="Light Grid Accent 2"/>
+    <w:lsdException w:name="Medium Shading 1 Accent 2"/>
+    <w:lsdException w:name="Medium Shading 2 Accent 2"/>
+    <w:lsdException w:name="Medium List 1 Accent 2"/>
+    <w:lsdException w:name="Medium List 2 Accent 2"/>
+    <w:lsdException w:name="Medium Grid 1 Accent 2"/>
+    <w:lsdException w:name="Medium Grid 2 Accent 2"/>
+    <w:lsdException w:name="Medium Grid 3 Accent 2"/>
+    <w:lsdException w:name="Dark List Accent 2"/>
+    <w:lsdException w:name="Colorful Shading Accent 2"/>
+    <w:lsdException w:name="Colorful List Accent 2"/>
+    <w:lsdException w:name="Colorful Grid Accent 2"/>
+    <w:lsdException w:name="Light Shading Accent 3"/>
+    <w:lsdException w:name="Light List Accent 3"/>
+    <w:lsdException w:name="Light Grid Accent 3"/>
+    <w:lsdException w:name="Medium Shading 1 Accent 3"/>
+    <w:lsdException w:name="Medium Shading 2 Accent 3"/>
+    <w:lsdException w:name="Medium List 1 Accent 3"/>
+    <w:lsdException w:name="Medium List 2 Accent 3"/>
+    <w:lsdException w:name="Medium Grid 1 Accent 3"/>
+    <w:lsdException w:name="Medium Grid 2 Accent 3"/>
+    <w:lsdException w:name="Medium Grid 3 Accent 3"/>
+    <w:lsdException w:name="Dark List Accent 3"/>
+    <w:lsdException w:name="Colorful Shading Accent 3"/>
+    <w:lsdException w:name="Colorful List Accent 3"/>
+    <w:lsdException w:name="Colorful Grid Accent 3"/>
+    <w:lsdException w:name="Light Shading Accent 4"/>
+    <w:lsdException w:name="Light List Accent 4"/>
+    <w:lsdException w:name="Light Grid Accent 4"/>
+    <w:lsdException w:name="Medium Shading 1 Accent 4"/>
+    <w:lsdException w:name="Medium Shading 2 Accent 4"/>
+    <w:lsdException w:name="Medium List 1 Accent 4"/>
+    <w:lsdException w:name="Medium List 2 Accent 4"/>
+    <w:lsdException w:name="Medium Grid 1 Accent 4"/>
+    <w:lsdException w:name="Medium Grid 2 Accent 4"/>
+    <w:lsdException w:name="Medium Grid 3 Accent 4"/>
+    <w:lsdException w:name="Dark List Accent 4"/>
+    <w:lsdException w:name="Colorful Shading Accent 4"/>
+    <w:lsdException w:name="Colorful List Accent 4"/>
+    <w:lsdException w:name="Colorful Grid Accent 4"/>
+    <w:lsdException w:name="Light Shading Accent 5"/>
+    <w:lsdException w:name="Light List Accent 5"/>
+    <w:lsdException w:name="Light Grid Accent 5"/>
+    <w:lsdException w:name="Medium Shading 1 Accent 5"/>
+    <w:lsdException w:name="Medium Shading 2 Accent 5"/>
+    <w:lsdException w:name="Medium List 1 Accent 5"/>
+    <w:lsdException w:name="Medium List 2 Accent 5"/>
+    <w:lsdException w:name="Medium Grid 1 Accent 5"/>
+    <w:lsdException w:name="Medium Grid 2 Accent 5"/>
+    <w:lsdException w:name="Medium Grid 3 Accent 5"/>
+    <w:lsdException w:name="Dark List Accent 5"/>
+    <w:lsdException w:name="Colorful Shading Accent 5"/>
+    <w:lsdException w:name="Colorful List Accent 5"/>
+    <w:lsdException w:name="Colorful Grid Accent 5"/>
+    <w:lsdException w:name="Light Shading Accent 6"/>
+    <w:lsdException w:name="Light List Accent 6"/>
+    <w:lsdException w:name="Light Grid Accent 6"/>
+    <w:lsdException w:name="Medium Shading 1 Accent 6"/>
+    <w:lsdException w:name="Medium Shading 2 Accent 6"/>
+    <w:lsdException w:name="Medium List 1 Accent 6"/>
+    <w:lsdException w:name="Medium List 2 Accent 6"/>
+    <w:lsdException w:name="Medium Grid 1 Accent 6"/>
+    <w:lsdException w:name="Medium Grid 2 Accent 6"/>
+    <w:lsdException w:name="Medium Grid 3 Accent 6"/>
+    <w:lsdException w:name="Dark List Accent 6"/>
+    <w:lsdException w:name="Colorful Shading Accent 6"/>
+    <w:lsdException w:name="Colorful List Accent 6"/>
+    <w:lsdException w:name="Colorful Grid Accent 6"/>
     <w:lsdException w:name="Bibliography" w:semiHidden="1" w:unhideWhenUsed="1"/>
     <w:lsdException w:name="TOC Heading" w:semiHidden="1" w:uiPriority="39" w:unhideWhenUsed="1" w:qFormat="1"/>
+    <w:lsdException w:name="Grid Table 4" w:uiPriority="49"/>
+    <w:lsdException w:name="Grid Table 5 Dark" w:uiPriority="50"/>
+    <w:lsdException w:name="Grid Table 6 Colorful" w:uiPriority="51"/>
+    <w:lsdException w:name="Grid Table 7 Colorful" w:uiPriority="52"/>
+    <w:lsdException w:name="Grid Table 1 Light Accent 1" w:uiPriority="46"/>
+    <w:lsdException w:name="Grid Table 2 Accent 1" w:uiPriority="47"/>
+    <w:lsdException w:name="Grid Table 3 Accent 1" w:uiPriority="48"/>
+    <w:lsdException w:name="Grid Table 4 Accent 1" w:uiPriority="49"/>
+    <w:lsdException w:name="Grid Table 5 Dark Accent 1" w:uiPriority="50"/>
+    <w:lsdException w:name="Grid Table 6 Colorful Accent 1" w:uiPriority="51"/>
+    <w:lsdException w:name="Grid Table 7 Colorful Accent 1" w:uiPriority="52"/>
+    <w:lsdException w:name="Grid Table 1 Light Accent 2" w:uiPriority="46"/>
+    <w:lsdException w:name="Grid Table 2 Accent 2" w:uiPriority="47"/>
+    <w:lsdException w:name="Grid Table 3 Accent 2" w:uiPriority="48"/>
+    <w:lsdException w:name="Grid Table 4 Accent 2" w:uiPriority="49"/>
+    <w:lsdException w:name="Grid Table 5 Dark Accent 2" w:uiPriority="50"/>
+    <w:lsdException w:name="Grid Table 6 Colorful Accent 2" w:uiPriority="51"/>
+    <w:lsdException w:name="Grid Table 7 Colorful Accent 2" w:uiPriority="52"/>
+    <w:lsdException w:name="Grid Table 1 Light Accent 3" w:uiPriority="46"/>
+    <w:lsdException w:name="Grid Table 2 Accent 3" w:uiPriority="47"/>
+    <w:lsdException w:name="Grid Table 3 Accent 3" w:uiPriority="48"/>
+    <w:lsdException w:name="Grid Table 4 Accent 3" w:uiPriority="49"/>
+    <w:lsdException w:name="Grid Table 5 Dark Accent 3" w:uiPriority="50"/>
+    <w:lsdException w:name="Grid Table 6 Colorful Accent 3" w:uiPriority="51"/>
+    <w:lsdException w:name="Grid Table 7 Colorful Accent 3" w:uiPriority="52"/>
+    <w:lsdException w:name="Grid Table 1 Light Accent 4" w:uiPriority="46"/>
+    <w:lsdException w:name="Grid Table 2 Accent 4" w:uiPriority="47"/>
+    <w:lsdException w:name="Grid Table 3 Accent 4" w:uiPriority="48"/>
+    <w:lsdException w:name="Grid Table 4 Accent 4" w:uiPriority="49"/>
+    <w:lsdException w:name="Grid Table 5 Dark Accent 4" w:uiPriority="50"/>
+    <w:lsdException w:name="Grid Table 6 Colorful Accent 4" w:uiPriority="51"/>
+    <w:lsdException w:name="Grid Table 7 Colorful Accent 4" w:uiPriority="52"/>
+    <w:lsdException w:name="Grid Table 1 Light Accent 5" w:uiPriority="46"/>
+    <w:lsdException w:name="Grid Table 2 Accent 5" w:uiPriority="47"/>
+    <w:lsdException w:name="Grid Table 3 Accent 5" w:uiPriority="48"/>
+    <w:lsdException w:name="Grid Table 4 Accent 5" w:uiPriority="49"/>
+    <w:lsdException w:name="Grid Table 5 Dark Accent 5" w:uiPriority="50"/>
+    <w:lsdException w:name="Grid Table 6 Colorful Accent 5" w:uiPriority="51"/>
+    <w:lsdException w:name="Grid Table 7 Colorful Accent 5" w:uiPriority="52"/>
+    <w:lsdException w:name="Grid Table 1 Light Accent 6" w:uiPriority="46"/>
+    <w:lsdException w:name="Grid Table 2 Accent 6" w:uiPriority="47"/>
+    <w:lsdException w:name="Grid Table 3 Accent 6" w:uiPriority="48"/>
+    <w:lsdException w:name="Grid Table 4 Accent 6" w:uiPriority="49"/>
+    <w:lsdException w:name="Grid Table 5 Dark Accent 6" w:uiPriority="50"/>
+    <w:lsdException w:name="Grid Table 6 Colorful Accent 6" w:uiPriority="51"/>
+    <w:lsdException w:name="Grid Table 7 Colorful Accent 6" w:uiPriority="52"/>
+    <w:lsdException w:name="List Table 1 Light" w:uiPriority="46"/>
+    <w:lsdException w:name="List Table 2" w:uiPriority="47"/>
+    <w:lsdException w:name="List Table 3" w:uiPriority="48"/>
+    <w:lsdException w:name="List Table 4" w:uiPriority="49"/>
+    <w:lsdException w:name="List Table 5 Dark" w:uiPriority="50"/>
+    <w:lsdException w:name="List Table 6 Colorful" w:uiPriority="51"/>
+    <w:lsdException w:name="List Table 7 Colorful" w:uiPriority="52"/>
+    <w:lsdException w:name="List Table 1 Light Accent 1" w:uiPriority="46"/>
+    <w:lsdException w:name="List Table 2 Accent 1" w:uiPriority="47"/>
+    <w:lsdException w:name="List Table 3 Accent 1" w:uiPriority="48"/>
+    <w:lsdException w:name="List Table 4 Accent 1" w:uiPriority="49"/>
+    <w:lsdException w:name="List Table 5 Dark Accent 1" w:uiPriority="50"/>
+    <w:lsdException w:name="List Table 6 Colorful Accent 1" w:uiPriority="51"/>
+    <w:lsdException w:name="List Table 7 Colorful Accent 1" w:uiPriority="52"/>
+    <w:lsdException w:name="List Table 1 Light Accent 2" w:uiPriority="46"/>
+    <w:lsdException w:name="List Table 2 Accent 2" w:uiPriority="47"/>
+    <w:lsdException w:name="List Table 3 Accent 2" w:uiPriority="48"/>
+    <w:lsdException w:name="List Table 4 Accent 2" w:uiPriority="49"/>
+    <w:lsdException w:name="List Table 5 Dark Accent 2" w:uiPriority="50"/>
+    <w:lsdException w:name="List Table 6 Colorful Accent 2" w:uiPriority="51"/>
+    <w:lsdException w:name="List Table 7 Colorful Accent 2" w:uiPriority="52"/>
+    <w:lsdException w:name="List Table 1 Light Accent 3" w:uiPriority="46"/>
+    <w:lsdException w:name="List Table 2 Accent 3" w:uiPriority="47"/>
+    <w:lsdException w:name="List Table 3 Accent 3" w:uiPriority="48"/>
+    <w:lsdException w:name="List Table 4 Accent 3" w:uiPriority="49"/>
+    <w:lsdException w:name="List Table 5 Dark Accent 3" w:uiPriority="50"/>
+    <w:lsdException w:name="List Table 6 Colorful Accent 3" w:uiPriority="51"/>
+    <w:lsdException w:name="List Table 7 Colorful Accent 3" w:uiPriority="52"/>
+    <w:lsdException w:name="List Table 1 Light Accent 4" w:uiPriority="46"/>
+    <w:lsdException w:name="List Table 2 Accent 4" w:uiPriority="47"/>
+    <w:lsdException w:name="List Table 3 Accent 4" w:uiPriority="48"/>
+    <w:lsdException w:name="List Table 4 Accent 4" w:uiPriority="49"/>
+    <w:lsdException w:name="List Table 5 Dark Accent 4" w:uiPriority="50"/>
+    <w:lsdException w:name="List Table 6 Colorful Accent 4" w:uiPriority="51"/>
+    <w:lsdException w:name="List Table 7 Colorful Accent 4" w:uiPriority="52"/>
+    <w:lsdException w:name="List Table 1 Light Accent 5" w:uiPriority="46"/>
+    <w:lsdException w:name="List Table 2 Accent 5" w:uiPriority="47"/>
+    <w:lsdException w:name="List Table 3 Accent 5" w:uiPriority="48"/>
+    <w:lsdException w:name="List Table 4 Accent 5" w:uiPriority="49"/>
+    <w:lsdException w:name="List Table 5 Dark Accent 5" w:uiPriority="50"/>
+    <w:lsdException w:name="List Table 6 Colorful Accent 5" w:uiPriority="51"/>
+    <w:lsdException w:name="List Table 7 Colorful Accent 5" w:uiPriority="52"/>
+    <w:lsdException w:name="List Table 1 Light Accent 6" w:uiPriority="46"/>
+    <w:lsdException w:name="List Table 2 Accent 6" w:uiPriority="47"/>
+    <w:lsdException w:name="List Table 3 Accent 6" w:uiPriority="48"/>
+    <w:lsdException w:name="List Table 4 Accent 6" w:uiPriority="49"/>
+    <w:lsdException w:name="List Table 5 Dark Accent 6" w:uiPriority="50"/>
+    <w:lsdException w:name="List Table 6 Colorful Accent 6" w:uiPriority="51"/>
+    <w:lsdException w:name="List Table 7 Colorful Accent 6" w:uiPriority="52"/>
   </w:latentStyles>
   <w:style w:type="paragraph" w:default="1" w:styleId="Normal">
     <w:name w:val="Normal"/>
@@ -18357,14 +18631,15 @@
   </w:style>
   <w:style w:type="character" w:default="1" w:styleId="DefaultParagraphFont">
     <w:name w:val="Default Paragraph Font"/>
+    <w:uiPriority w:val="1"/>
     <w:semiHidden/>
     <w:unhideWhenUsed/>
   </w:style>
   <w:style w:type="table" w:default="1" w:styleId="TableNormal">
     <w:name w:val="Normal Table"/>
+    <w:uiPriority w:val="99"/>
     <w:semiHidden/>
     <w:unhideWhenUsed/>
-    <w:qFormat/>
     <w:tblPr>
       <w:tblInd w:w="0" w:type="dxa"/>
       <w:tblCellMar>
@@ -18377,6 +18652,7 @@
   </w:style>
   <w:style w:type="numbering" w:default="1" w:styleId="NoList">
     <w:name w:val="No List"/>
+    <w:uiPriority w:val="99"/>
     <w:semiHidden/>
     <w:unhideWhenUsed/>
   </w:style>
@@ -19080,7 +19356,6 @@
     <w:uiPriority w:val="59"/>
     <w:rsid w:val="00DD6D87"/>
     <w:tblPr>
-      <w:tblInd w:w="0" w:type="dxa"/>
       <w:tblBorders>
         <w:top w:val="single" w:sz="4" w:space="0" w:color="000000" w:themeColor="text1"/>
         <w:left w:val="single" w:sz="4" w:space="0" w:color="000000" w:themeColor="text1"/>
@@ -19089,12 +19364,6 @@
         <w:insideH w:val="single" w:sz="4" w:space="0" w:color="000000" w:themeColor="text1"/>
         <w:insideV w:val="single" w:sz="4" w:space="0" w:color="000000" w:themeColor="text1"/>
       </w:tblBorders>
-      <w:tblCellMar>
-        <w:top w:w="0" w:type="dxa"/>
-        <w:left w:w="108" w:type="dxa"/>
-        <w:bottom w:w="0" w:type="dxa"/>
-        <w:right w:w="108" w:type="dxa"/>
-      </w:tblCellMar>
     </w:tblPr>
   </w:style>
   <w:style w:type="paragraph" w:customStyle="1" w:styleId="Style1">
@@ -19446,7 +19715,7 @@
 </file>
 
 <file path=customXml/itemProps1.xml><?xml version="1.0" encoding="utf-8"?>
-<ds:datastoreItem xmlns:ds="http://schemas.openxmlformats.org/officeDocument/2006/customXml" ds:itemID="{83967334-CEC2-2B46-BE2E-32463988CD7A}">
+<ds:datastoreItem xmlns:ds="http://schemas.openxmlformats.org/officeDocument/2006/customXml" ds:itemID="{F23C3F5A-CD2E-45C1-B047-587994AD7612}">
   <ds:schemaRefs>
     <ds:schemaRef ds:uri="http://schemas.openxmlformats.org/officeDocument/2006/bibliography"/>
   </ds:schemaRefs>

</xml_diff>